<commit_message>
ispravljeno ukrstanje cvorova i dodat opis funkcija
</commit_message>
<xml_diff>
--- a/IZVESTAJ PRVA FAZA FVZTeam.docx
+++ b/IZVESTAJ PRVA FAZA FVZTeam.docx
@@ -1,6 +1,6 @@
 
 <file path=word/document.xml><?xml version="1.0" encoding="utf-8"?>
-<w:document xmlns:wpc="http://schemas.microsoft.com/office/word/2010/wordprocessingCanvas" xmlns:mc="http://schemas.openxmlformats.org/markup-compatibility/2006" xmlns:o="urn:schemas-microsoft-com:office:office" xmlns:r="http://schemas.openxmlformats.org/officeDocument/2006/relationships" xmlns:m="http://schemas.openxmlformats.org/officeDocument/2006/math" xmlns:v="urn:schemas-microsoft-com:vml" xmlns:wp14="http://schemas.microsoft.com/office/word/2010/wordprocessingDrawing" xmlns:wp="http://schemas.openxmlformats.org/drawingml/2006/wordprocessingDrawing" xmlns:w10="urn:schemas-microsoft-com:office:word" xmlns:w="http://schemas.openxmlformats.org/wordprocessingml/2006/main" xmlns:w14="http://schemas.microsoft.com/office/word/2010/wordml" xmlns:w15="http://schemas.microsoft.com/office/word/2012/wordml" xmlns:wpg="http://schemas.microsoft.com/office/word/2010/wordprocessingGroup" xmlns:wpi="http://schemas.microsoft.com/office/word/2010/wordprocessingInk" xmlns:wne="http://schemas.microsoft.com/office/word/2006/wordml" xmlns:wps="http://schemas.microsoft.com/office/word/2010/wordprocessingShape" mc:Ignorable="w14 w15 wp14">
+<w:document xmlns:wpc="http://schemas.microsoft.com/office/word/2010/wordprocessingCanvas" xmlns:mc="http://schemas.openxmlformats.org/markup-compatibility/2006" xmlns:o="urn:schemas-microsoft-com:office:office" xmlns:r="http://schemas.openxmlformats.org/officeDocument/2006/relationships" xmlns:m="http://schemas.openxmlformats.org/officeDocument/2006/math" xmlns:v="urn:schemas-microsoft-com:vml" xmlns:wp14="http://schemas.microsoft.com/office/word/2010/wordprocessingDrawing" xmlns:wp="http://schemas.openxmlformats.org/drawingml/2006/wordprocessingDrawing" xmlns:w10="urn:schemas-microsoft-com:office:word" xmlns:w="http://schemas.openxmlformats.org/wordprocessingml/2006/main" xmlns:w14="http://schemas.microsoft.com/office/word/2010/wordml" xmlns:wpg="http://schemas.microsoft.com/office/word/2010/wordprocessingGroup" xmlns:wpi="http://schemas.microsoft.com/office/word/2010/wordprocessingInk" xmlns:wne="http://schemas.microsoft.com/office/word/2006/wordml" xmlns:wps="http://schemas.microsoft.com/office/word/2010/wordprocessingShape" mc:Ignorable="w14 wp14">
   <w:body>
     <w:p>
       <w:pPr>
@@ -363,7 +363,7 @@
             <o:lock v:ext="edit" aspectratio="t"/>
           </v:shapetype>
           <v:shape id="_x0000_s1027" type="#_x0000_t75" style="position:absolute;margin-left:0;margin-top:8.85pt;width:467.85pt;height:364.2pt;z-index:251658240;mso-position-horizontal-relative:text;mso-position-vertical-relative:text">
-            <v:imagedata r:id="rId7" o:title="PrikazTableUKonzoli"/>
+            <v:imagedata r:id="rId8" o:title="PrikazTableUKonzoli"/>
           </v:shape>
         </w:pict>
       </w:r>
@@ -459,7 +459,7 @@
         </w:rPr>
         <w:pict>
           <v:shape id="_x0000_s1028" type="#_x0000_t75" style="position:absolute;margin-left:-1.3pt;margin-top:2.95pt;width:467.55pt;height:407.4pt;z-index:251659264;mso-position-horizontal-relative:text;mso-position-vertical-relative:text">
-            <v:imagedata r:id="rId8" o:title="IzgledGrafaUMemoriji"/>
+            <v:imagedata r:id="rId9" o:title="IzgledGrafaUMemoriji"/>
           </v:shape>
         </w:pict>
       </w:r>
@@ -1545,12 +1545,472 @@
     </w:p>
     <w:p>
       <w:pPr>
+        <w:rPr>
+          <w:lang w:val="sr-Latn-RS"/>
+        </w:rPr>
+      </w:pPr>
+    </w:p>
+    <w:p>
+      <w:pPr>
+        <w:pStyle w:val="Title"/>
+        <w:rPr>
+          <w:b/>
+          <w:sz w:val="32"/>
+          <w:szCs w:val="32"/>
+          <w:u w:val="single"/>
+          <w:lang w:val="sr-Latn-RS"/>
+        </w:rPr>
+      </w:pPr>
+      <w:r>
+        <w:rPr>
+          <w:b/>
+          <w:sz w:val="32"/>
+          <w:szCs w:val="32"/>
+          <w:u w:val="single"/>
+          <w:lang w:val="sr-Latn-RS"/>
+        </w:rPr>
+        <w:t>unesiZidove</w:t>
+      </w:r>
+    </w:p>
+    <w:p>
+      <w:pPr>
+        <w:rPr>
+          <w:lang w:val="sr-Latn-RS"/>
+        </w:rPr>
+      </w:pPr>
+    </w:p>
+    <w:p>
+      <w:pPr>
+        <w:rPr>
+          <w:lang w:val="sr-Latn-RS"/>
+        </w:rPr>
+      </w:pPr>
+      <w:r>
+        <w:rPr>
+          <w:lang w:val="sr-Latn-RS"/>
+        </w:rPr>
+        <w:t>Funkcija unesiZidove unosi vertikalne ili horizontalne zidove na osnovi zadatih parametra u graf. Parametri su:</w:t>
+      </w:r>
+    </w:p>
+    <w:p>
+      <w:pPr>
+        <w:pStyle w:val="ListParagraph"/>
+        <w:numPr>
+          <w:ilvl w:val="0"/>
+          <w:numId w:val="9"/>
+        </w:numPr>
+        <w:rPr>
+          <w:lang w:val="sr-Latn-RS"/>
+        </w:rPr>
+      </w:pPr>
+      <w:r>
+        <w:rPr>
+          <w:lang w:val="sr-Latn-RS"/>
+        </w:rPr>
+        <w:t>graf – koji se modifikuje</w:t>
+      </w:r>
+    </w:p>
+    <w:p>
+      <w:pPr>
+        <w:pStyle w:val="ListParagraph"/>
+        <w:numPr>
+          <w:ilvl w:val="0"/>
+          <w:numId w:val="9"/>
+        </w:numPr>
+        <w:rPr>
+          <w:lang w:val="sr-Latn-RS"/>
+        </w:rPr>
+      </w:pPr>
+      <w:r>
+        <w:rPr>
+          <w:lang w:val="sr-Latn-RS"/>
+        </w:rPr>
+        <w:t>listaZidova – zidovi koji se unose</w:t>
+      </w:r>
+    </w:p>
+    <w:p>
+      <w:pPr>
+        <w:pStyle w:val="ListParagraph"/>
+        <w:numPr>
+          <w:ilvl w:val="0"/>
+          <w:numId w:val="9"/>
+        </w:numPr>
+        <w:rPr>
+          <w:lang w:val="sr-Latn-RS"/>
+        </w:rPr>
+      </w:pPr>
+      <w:r>
+        <w:rPr>
+          <w:lang w:val="sr-Latn-RS"/>
+        </w:rPr>
+        <w:t xml:space="preserve">m </w:t>
+      </w:r>
+      <w:r>
+        <w:rPr>
+          <w:lang w:val="sr-Latn-RS"/>
+        </w:rPr>
+        <w:t>–</w:t>
+      </w:r>
+      <w:r>
+        <w:rPr>
+          <w:lang w:val="sr-Latn-RS"/>
+        </w:rPr>
+        <w:t xml:space="preserve"> </w:t>
+      </w:r>
+      <w:r>
+        <w:rPr>
+          <w:lang w:val="sr-Latn-RS"/>
+        </w:rPr>
+        <w:t>broj vrsta</w:t>
+      </w:r>
+    </w:p>
+    <w:p>
+      <w:pPr>
+        <w:pStyle w:val="ListParagraph"/>
+        <w:numPr>
+          <w:ilvl w:val="0"/>
+          <w:numId w:val="9"/>
+        </w:numPr>
+        <w:rPr>
+          <w:lang w:val="sr-Latn-RS"/>
+        </w:rPr>
+      </w:pPr>
+      <w:r>
+        <w:rPr>
+          <w:lang w:val="sr-Latn-RS"/>
+        </w:rPr>
+        <w:t>n – broj kolona</w:t>
+      </w:r>
+    </w:p>
+    <w:p>
+      <w:pPr>
+        <w:rPr>
+          <w:lang w:val="sr-Latn-RS"/>
+        </w:rPr>
+      </w:pPr>
+      <w:r>
+        <w:rPr>
+          <w:lang w:val="sr-Latn-RS"/>
+        </w:rPr>
+        <w:t>Funkcionalnost je radjena tako da se unose samo dva cvora izmedju kojih se postavlja zid, na osnovu toga zakljucujemo da li se radi o vertikalnom ili horizontalnom zidu. Primer: listaZidova=([’1,1’, ’2,1’]), na osnovu indeksa znamo da se radi o horizontalnom zidu i zbog toga stavljamo zid izmedju cvorova 1,1 i 2,1 takodje i za cvorove 2,1 i 2,2</w:t>
+      </w:r>
+      <w:r>
+        <w:rPr>
+          <w:lang w:val="sr-Latn-RS"/>
+        </w:rPr>
+        <w:t xml:space="preserve">, sto znaci da unosimo samo gornji par cvorova kod vertikalnog zida ili levi par cvorova kod horizontalnih zidova. Proveravaju se i granicni slucajevi na ivicama table nije moguce postaviti zidove. </w:t>
+      </w:r>
+      <w:r>
+        <w:rPr>
+          <w:lang w:val="sr-Latn-RS"/>
+        </w:rPr>
+        <w:t xml:space="preserve"> </w:t>
+      </w:r>
+      <w:r>
+        <w:rPr>
+          <w:lang w:val="sr-Latn-RS"/>
+        </w:rPr>
+        <w:t>Zatim se pozivaju funkcije za brisanje potega izmedju svih cvorova</w:t>
+      </w:r>
+    </w:p>
+    <w:p>
+      <w:pPr>
+        <w:pStyle w:val="Title"/>
+        <w:rPr>
+          <w:b/>
+          <w:sz w:val="32"/>
+          <w:szCs w:val="32"/>
+          <w:u w:val="single"/>
+          <w:lang w:val="sr-Latn-RS"/>
+        </w:rPr>
+      </w:pPr>
+    </w:p>
+    <w:p>
+      <w:pPr>
+        <w:pStyle w:val="Title"/>
+        <w:rPr>
+          <w:b/>
+          <w:sz w:val="32"/>
+          <w:szCs w:val="32"/>
+          <w:u w:val="single"/>
+          <w:lang w:val="sr-Latn-RS"/>
+        </w:rPr>
+      </w:pPr>
+      <w:bookmarkStart w:id="0" w:name="_GoBack"/>
+      <w:bookmarkEnd w:id="0"/>
+    </w:p>
+    <w:p>
+      <w:pPr>
+        <w:pStyle w:val="Title"/>
+        <w:rPr>
+          <w:b/>
+          <w:sz w:val="32"/>
+          <w:szCs w:val="32"/>
+          <w:u w:val="single"/>
+          <w:lang w:val="sr-Latn-RS"/>
+        </w:rPr>
+      </w:pPr>
+    </w:p>
+    <w:p>
+      <w:pPr>
+        <w:pStyle w:val="Title"/>
+        <w:rPr>
+          <w:b/>
+          <w:sz w:val="32"/>
+          <w:szCs w:val="32"/>
+          <w:u w:val="single"/>
+          <w:lang w:val="sr-Latn-RS"/>
+        </w:rPr>
+      </w:pPr>
+    </w:p>
+    <w:p>
+      <w:pPr>
+        <w:pStyle w:val="Title"/>
+        <w:rPr>
+          <w:b/>
+          <w:sz w:val="32"/>
+          <w:szCs w:val="32"/>
+          <w:u w:val="single"/>
+          <w:lang w:val="sr-Latn-RS"/>
+        </w:rPr>
+      </w:pPr>
+    </w:p>
+    <w:p>
+      <w:pPr>
+        <w:pStyle w:val="Title"/>
+        <w:rPr>
+          <w:b/>
+          <w:sz w:val="32"/>
+          <w:szCs w:val="32"/>
+          <w:u w:val="single"/>
+          <w:lang w:val="sr-Latn-RS"/>
+        </w:rPr>
+      </w:pPr>
+    </w:p>
+    <w:p>
+      <w:pPr>
+        <w:pStyle w:val="Title"/>
+        <w:rPr>
+          <w:b/>
+          <w:sz w:val="32"/>
+          <w:szCs w:val="32"/>
+          <w:u w:val="single"/>
+          <w:lang w:val="sr-Latn-RS"/>
+        </w:rPr>
+      </w:pPr>
+      <w:r>
+        <w:rPr>
+          <w:b/>
+          <w:sz w:val="32"/>
+          <w:szCs w:val="32"/>
+          <w:u w:val="single"/>
+          <w:lang w:val="sr-Latn-RS"/>
+        </w:rPr>
+        <w:lastRenderedPageBreak/>
+        <w:t>pomocnoBrisanje</w:t>
+      </w:r>
+    </w:p>
+    <w:p>
+      <w:pPr>
+        <w:rPr>
+          <w:lang w:val="sr-Latn-RS"/>
+        </w:rPr>
+      </w:pPr>
+    </w:p>
+    <w:p>
+      <w:pPr>
+        <w:rPr>
+          <w:lang w:val="sr-Latn-RS"/>
+        </w:rPr>
+      </w:pPr>
+      <w:r>
+        <w:rPr>
+          <w:lang w:val="sr-Latn-RS"/>
+        </w:rPr>
+        <w:t>Funkcija pomocnoBrisanje sluzi da poboljsa preglednost koda, naime prosledjuju joj se parametri koji oznacavaju izmedju kojih sledecih cvorova treba da se obrise poteg. Parametri su:</w:t>
+      </w:r>
+    </w:p>
+    <w:p>
+      <w:pPr>
+        <w:pStyle w:val="ListParagraph"/>
+        <w:numPr>
+          <w:ilvl w:val="0"/>
+          <w:numId w:val="10"/>
+        </w:numPr>
+        <w:rPr>
+          <w:lang w:val="sr-Latn-RS"/>
+        </w:rPr>
+      </w:pPr>
+      <w:r>
+        <w:rPr>
+          <w:lang w:val="sr-Latn-RS"/>
+        </w:rPr>
+        <w:t>a, b, c, d – odredjuju u kom pravcu se pomera cvor</w:t>
+      </w:r>
+    </w:p>
+    <w:p>
+      <w:pPr>
+        <w:pStyle w:val="ListParagraph"/>
+        <w:numPr>
+          <w:ilvl w:val="0"/>
+          <w:numId w:val="10"/>
+        </w:numPr>
+        <w:rPr>
+          <w:lang w:val="sr-Latn-RS"/>
+        </w:rPr>
+      </w:pPr>
+      <w:r>
+        <w:rPr>
+          <w:lang w:val="sr-Latn-RS"/>
+        </w:rPr>
+        <w:t>listaZidova – par cvorova izmedju kojih se brisu potege</w:t>
+      </w:r>
+    </w:p>
+    <w:p>
+      <w:pPr>
+        <w:pStyle w:val="ListParagraph"/>
+        <w:numPr>
+          <w:ilvl w:val="0"/>
+          <w:numId w:val="10"/>
+        </w:numPr>
+        <w:rPr>
+          <w:lang w:val="sr-Latn-RS"/>
+        </w:rPr>
+      </w:pPr>
+      <w:r>
+        <w:rPr>
+          <w:lang w:val="sr-Latn-RS"/>
+        </w:rPr>
+        <w:t>graf – koji se modifikuje</w:t>
+      </w:r>
+    </w:p>
+    <w:p>
+      <w:pPr>
         <w:pStyle w:val="Heading1"/>
         <w:rPr>
           <w:rFonts w:asciiTheme="minorHAnsi" w:eastAsiaTheme="minorHAnsi" w:hAnsiTheme="minorHAnsi" w:cstheme="minorBidi"/>
           <w:color w:val="auto"/>
           <w:sz w:val="28"/>
           <w:szCs w:val="28"/>
+          <w:lang w:val="sr-Latn-RS"/>
+        </w:rPr>
+      </w:pPr>
+    </w:p>
+    <w:p>
+      <w:pPr>
+        <w:pStyle w:val="Title"/>
+        <w:rPr>
+          <w:b/>
+          <w:sz w:val="32"/>
+          <w:szCs w:val="32"/>
+          <w:u w:val="single"/>
+          <w:lang w:val="sr-Latn-RS"/>
+        </w:rPr>
+      </w:pPr>
+      <w:r>
+        <w:rPr>
+          <w:b/>
+          <w:sz w:val="32"/>
+          <w:szCs w:val="32"/>
+          <w:u w:val="single"/>
+          <w:lang w:val="sr-Latn-RS"/>
+        </w:rPr>
+        <w:t>obrisi</w:t>
+      </w:r>
+    </w:p>
+    <w:p>
+      <w:pPr>
+        <w:rPr>
+          <w:lang w:val="sr-Latn-RS"/>
+        </w:rPr>
+      </w:pPr>
+    </w:p>
+    <w:p>
+      <w:pPr>
+        <w:pStyle w:val="Title"/>
+        <w:rPr>
+          <w:sz w:val="22"/>
+          <w:szCs w:val="22"/>
+          <w:lang w:val="sr-Latn-RS"/>
+        </w:rPr>
+      </w:pPr>
+      <w:r>
+        <w:rPr>
+          <w:sz w:val="22"/>
+          <w:szCs w:val="22"/>
+          <w:lang w:val="sr-Latn-RS"/>
+        </w:rPr>
+        <w:t>Funkcija obrisi obilazi graf i brise potege koristeci „update“ princip</w:t>
+      </w:r>
+      <w:r>
+        <w:rPr>
+          <w:sz w:val="22"/>
+          <w:szCs w:val="22"/>
+          <w:lang w:val="sr-Latn-RS"/>
+        </w:rPr>
+        <w:t xml:space="preserve">, obilazi oba prosledjena cvora i </w:t>
+      </w:r>
+      <w:r>
+        <w:rPr>
+          <w:sz w:val="22"/>
+          <w:szCs w:val="22"/>
+          <w:lang w:val="sr-Latn-RS"/>
+        </w:rPr>
+        <w:t>brise poteg ka svom paru. Parametri su:</w:t>
+      </w:r>
+    </w:p>
+    <w:p>
+      <w:pPr>
+        <w:pStyle w:val="ListParagraph"/>
+        <w:numPr>
+          <w:ilvl w:val="0"/>
+          <w:numId w:val="11"/>
+        </w:numPr>
+        <w:rPr>
+          <w:lang w:val="sr-Latn-RS"/>
+        </w:rPr>
+      </w:pPr>
+      <w:r>
+        <w:rPr>
+          <w:lang w:val="sr-Latn-RS"/>
+        </w:rPr>
+        <w:t>listaZidova – par cvorova izmedju kojih se brisu potege</w:t>
+      </w:r>
+    </w:p>
+    <w:p>
+      <w:pPr>
+        <w:pStyle w:val="ListParagraph"/>
+        <w:numPr>
+          <w:ilvl w:val="0"/>
+          <w:numId w:val="11"/>
+        </w:numPr>
+        <w:rPr>
+          <w:lang w:val="sr-Latn-RS"/>
+        </w:rPr>
+      </w:pPr>
+      <w:r>
+        <w:rPr>
+          <w:lang w:val="sr-Latn-RS"/>
+        </w:rPr>
+        <w:t>graf – koji se modifikuje</w:t>
+      </w:r>
+    </w:p>
+    <w:p>
+      <w:pPr>
+        <w:pStyle w:val="ListParagraph"/>
+        <w:rPr>
+          <w:lang w:val="sr-Latn-RS"/>
+        </w:rPr>
+      </w:pPr>
+    </w:p>
+    <w:p>
+      <w:pPr>
+        <w:pStyle w:val="Title"/>
+        <w:rPr>
+          <w:b/>
+          <w:sz w:val="32"/>
+          <w:szCs w:val="32"/>
+          <w:u w:val="single"/>
           <w:lang w:val="sr-Latn-RS"/>
         </w:rPr>
       </w:pPr>
@@ -1703,8 +2163,6 @@
           <w:lang w:val="sr-Latn-RS"/>
         </w:rPr>
       </w:pPr>
-      <w:bookmarkStart w:id="0" w:name="_GoBack"/>
-      <w:bookmarkEnd w:id="0"/>
     </w:p>
     <w:p>
       <w:pPr>
@@ -1806,6 +2264,7 @@
         <w:rPr>
           <w:lang w:val="sr-Latn-RS"/>
         </w:rPr>
+        <w:lastRenderedPageBreak/>
         <w:t>polja pobede igrača</w:t>
       </w:r>
     </w:p>
@@ -1819,7 +2278,6 @@
         <w:rPr>
           <w:lang w:val="sr-Latn-RS"/>
         </w:rPr>
-        <w:lastRenderedPageBreak/>
         <w:t>Kao povratnu vrednost funkcija vraća tuple (pobeda, ValidiranPokret) gde je pobeda bool podatak o tome da li je tim pomeranjem doslo do kraja igre, a ValdiranPokret je bool vrednost koja je True ukoliko je pokret dozovljen i uspešno izvršen.</w:t>
       </w:r>
     </w:p>
@@ -1833,18 +2291,12 @@
         <w:rPr>
           <w:lang w:val="sr-Latn-RS"/>
         </w:rPr>
-        <w:t>Fukcija prvo proverava da li je na početnom polju pomeranja igrač koji je trenutno na potezu, ukoliko jeste, proverava se da li kretanje u opsegu ivica table, zatim validira ostala pravila kretanja pozivanjem funkcije validacijaPokreta. Ukoliko je ustanovljeno da je kretanje pravilno, proverava da li tim kretanjem neki od igrača dolazi do svoje pobedničke pozicije, i zavisno od toga setuje povratni parametar pobeda. Zatim, vrši samo pomeranje igrače po čvorovima grafa i vraća tuple (pobeda, ValidiranPokret)</w:t>
-      </w:r>
-      <w:r>
-        <w:rPr>
-          <w:lang w:val="sr-Latn-RS"/>
-        </w:rPr>
-        <w:t>.</w:t>
+        <w:t>Fukcija prvo proverava da li je na početnom polju pomeranja igrač koji je trenutno na potezu, ukoliko jeste, proverava se da li kretanje u opsegu ivica table, zatim validira ostala pravila kretanja pozivanjem funkcije validacijaPokreta. Ukoliko je ustanovljeno da je kretanje pravilno, proverava da li tim kretanjem neki od igrača dolazi do svoje pobedničke pozicije, i zavisno od toga setuje povratni parametar pobeda. Zatim, vrši samo pomeranje igrače po čvorovima grafa i vraća tuple (pobeda, ValidiranPokret).</w:t>
       </w:r>
     </w:p>
     <w:p/>
     <w:sectPr>
-      <w:headerReference w:type="default" r:id="rId9"/>
+      <w:headerReference w:type="default" r:id="rId10"/>
       <w:pgSz w:w="12240" w:h="15840"/>
       <w:pgMar w:top="1440" w:right="1440" w:bottom="1440" w:left="1440" w:header="720" w:footer="720" w:gutter="0"/>
       <w:cols w:space="720"/>
@@ -1855,7 +2307,7 @@
 </file>
 
 <file path=word/endnotes.xml><?xml version="1.0" encoding="utf-8"?>
-<w:endnotes xmlns:wpc="http://schemas.microsoft.com/office/word/2010/wordprocessingCanvas" xmlns:mc="http://schemas.openxmlformats.org/markup-compatibility/2006" xmlns:o="urn:schemas-microsoft-com:office:office" xmlns:r="http://schemas.openxmlformats.org/officeDocument/2006/relationships" xmlns:m="http://schemas.openxmlformats.org/officeDocument/2006/math" xmlns:v="urn:schemas-microsoft-com:vml" xmlns:wp14="http://schemas.microsoft.com/office/word/2010/wordprocessingDrawing" xmlns:wp="http://schemas.openxmlformats.org/drawingml/2006/wordprocessingDrawing" xmlns:w10="urn:schemas-microsoft-com:office:word" xmlns:w="http://schemas.openxmlformats.org/wordprocessingml/2006/main" xmlns:w14="http://schemas.microsoft.com/office/word/2010/wordml" xmlns:w15="http://schemas.microsoft.com/office/word/2012/wordml" xmlns:wpg="http://schemas.microsoft.com/office/word/2010/wordprocessingGroup" xmlns:wpi="http://schemas.microsoft.com/office/word/2010/wordprocessingInk" xmlns:wne="http://schemas.microsoft.com/office/word/2006/wordml" xmlns:wps="http://schemas.microsoft.com/office/word/2010/wordprocessingShape" mc:Ignorable="w14 w15 wp14">
+<w:endnotes xmlns:wpc="http://schemas.microsoft.com/office/word/2010/wordprocessingCanvas" xmlns:mc="http://schemas.openxmlformats.org/markup-compatibility/2006" xmlns:o="urn:schemas-microsoft-com:office:office" xmlns:r="http://schemas.openxmlformats.org/officeDocument/2006/relationships" xmlns:m="http://schemas.openxmlformats.org/officeDocument/2006/math" xmlns:v="urn:schemas-microsoft-com:vml" xmlns:wp14="http://schemas.microsoft.com/office/word/2010/wordprocessingDrawing" xmlns:wp="http://schemas.openxmlformats.org/drawingml/2006/wordprocessingDrawing" xmlns:w10="urn:schemas-microsoft-com:office:word" xmlns:w="http://schemas.openxmlformats.org/wordprocessingml/2006/main" xmlns:w14="http://schemas.microsoft.com/office/word/2010/wordml" xmlns:wpg="http://schemas.microsoft.com/office/word/2010/wordprocessingGroup" xmlns:wpi="http://schemas.microsoft.com/office/word/2010/wordprocessingInk" xmlns:wne="http://schemas.microsoft.com/office/word/2006/wordml" xmlns:wps="http://schemas.microsoft.com/office/word/2010/wordprocessingShape" mc:Ignorable="w14 wp14">
   <w:endnote w:type="separator" w:id="-1">
     <w:p>
       <w:pPr>
@@ -1880,7 +2332,7 @@
 </file>
 
 <file path=word/footnotes.xml><?xml version="1.0" encoding="utf-8"?>
-<w:footnotes xmlns:wpc="http://schemas.microsoft.com/office/word/2010/wordprocessingCanvas" xmlns:mc="http://schemas.openxmlformats.org/markup-compatibility/2006" xmlns:o="urn:schemas-microsoft-com:office:office" xmlns:r="http://schemas.openxmlformats.org/officeDocument/2006/relationships" xmlns:m="http://schemas.openxmlformats.org/officeDocument/2006/math" xmlns:v="urn:schemas-microsoft-com:vml" xmlns:wp14="http://schemas.microsoft.com/office/word/2010/wordprocessingDrawing" xmlns:wp="http://schemas.openxmlformats.org/drawingml/2006/wordprocessingDrawing" xmlns:w10="urn:schemas-microsoft-com:office:word" xmlns:w="http://schemas.openxmlformats.org/wordprocessingml/2006/main" xmlns:w14="http://schemas.microsoft.com/office/word/2010/wordml" xmlns:w15="http://schemas.microsoft.com/office/word/2012/wordml" xmlns:wpg="http://schemas.microsoft.com/office/word/2010/wordprocessingGroup" xmlns:wpi="http://schemas.microsoft.com/office/word/2010/wordprocessingInk" xmlns:wne="http://schemas.microsoft.com/office/word/2006/wordml" xmlns:wps="http://schemas.microsoft.com/office/word/2010/wordprocessingShape" mc:Ignorable="w14 w15 wp14">
+<w:footnotes xmlns:wpc="http://schemas.microsoft.com/office/word/2010/wordprocessingCanvas" xmlns:mc="http://schemas.openxmlformats.org/markup-compatibility/2006" xmlns:o="urn:schemas-microsoft-com:office:office" xmlns:r="http://schemas.openxmlformats.org/officeDocument/2006/relationships" xmlns:m="http://schemas.openxmlformats.org/officeDocument/2006/math" xmlns:v="urn:schemas-microsoft-com:vml" xmlns:wp14="http://schemas.microsoft.com/office/word/2010/wordprocessingDrawing" xmlns:wp="http://schemas.openxmlformats.org/drawingml/2006/wordprocessingDrawing" xmlns:w10="urn:schemas-microsoft-com:office:word" xmlns:w="http://schemas.openxmlformats.org/wordprocessingml/2006/main" xmlns:w14="http://schemas.microsoft.com/office/word/2010/wordml" xmlns:wpg="http://schemas.microsoft.com/office/word/2010/wordprocessingGroup" xmlns:wpi="http://schemas.microsoft.com/office/word/2010/wordprocessingInk" xmlns:wne="http://schemas.microsoft.com/office/word/2006/wordml" xmlns:wps="http://schemas.microsoft.com/office/word/2010/wordprocessingShape" mc:Ignorable="w14 wp14">
   <w:footnote w:type="separator" w:id="-1">
     <w:p>
       <w:pPr>
@@ -1905,7 +2357,7 @@
 </file>
 
 <file path=word/header1.xml><?xml version="1.0" encoding="utf-8"?>
-<w:hdr xmlns:wpc="http://schemas.microsoft.com/office/word/2010/wordprocessingCanvas" xmlns:mc="http://schemas.openxmlformats.org/markup-compatibility/2006" xmlns:o="urn:schemas-microsoft-com:office:office" xmlns:r="http://schemas.openxmlformats.org/officeDocument/2006/relationships" xmlns:m="http://schemas.openxmlformats.org/officeDocument/2006/math" xmlns:v="urn:schemas-microsoft-com:vml" xmlns:wp14="http://schemas.microsoft.com/office/word/2010/wordprocessingDrawing" xmlns:wp="http://schemas.openxmlformats.org/drawingml/2006/wordprocessingDrawing" xmlns:w10="urn:schemas-microsoft-com:office:word" xmlns:w="http://schemas.openxmlformats.org/wordprocessingml/2006/main" xmlns:w14="http://schemas.microsoft.com/office/word/2010/wordml" xmlns:w15="http://schemas.microsoft.com/office/word/2012/wordml" xmlns:wpg="http://schemas.microsoft.com/office/word/2010/wordprocessingGroup" xmlns:wpi="http://schemas.microsoft.com/office/word/2010/wordprocessingInk" xmlns:wne="http://schemas.microsoft.com/office/word/2006/wordml" xmlns:wps="http://schemas.microsoft.com/office/word/2010/wordprocessingShape" mc:Ignorable="w14 w15 wp14">
+<w:hdr xmlns:wpc="http://schemas.microsoft.com/office/word/2010/wordprocessingCanvas" xmlns:mc="http://schemas.openxmlformats.org/markup-compatibility/2006" xmlns:o="urn:schemas-microsoft-com:office:office" xmlns:r="http://schemas.openxmlformats.org/officeDocument/2006/relationships" xmlns:m="http://schemas.openxmlformats.org/officeDocument/2006/math" xmlns:v="urn:schemas-microsoft-com:vml" xmlns:wp14="http://schemas.microsoft.com/office/word/2010/wordprocessingDrawing" xmlns:wp="http://schemas.openxmlformats.org/drawingml/2006/wordprocessingDrawing" xmlns:w10="urn:schemas-microsoft-com:office:word" xmlns:w="http://schemas.openxmlformats.org/wordprocessingml/2006/main" xmlns:w14="http://schemas.microsoft.com/office/word/2010/wordml" xmlns:wpg="http://schemas.microsoft.com/office/word/2010/wordprocessingGroup" xmlns:wpi="http://schemas.microsoft.com/office/word/2010/wordprocessingInk" xmlns:wne="http://schemas.microsoft.com/office/word/2006/wordml" xmlns:wps="http://schemas.microsoft.com/office/word/2010/wordprocessingShape" mc:Ignorable="w14 wp14">
   <w:p>
     <w:pPr>
       <w:pStyle w:val="Header"/>
@@ -2240,7 +2692,7 @@
                                 <w:sz w:val="24"/>
                                 <w:szCs w:val="24"/>
                               </w:rPr>
-                              <w:t>5</w:t>
+                              <w:t>6</w:t>
                             </w:r>
                             <w:r>
                               <w:rPr>
@@ -2340,7 +2792,7 @@
                           <w:sz w:val="24"/>
                           <w:szCs w:val="24"/>
                         </w:rPr>
-                        <w:t>5</w:t>
+                        <w:t>6</w:t>
                       </w:r>
                       <w:r>
                         <w:rPr>
@@ -2462,7 +2914,7 @@
 </file>
 
 <file path=word/numbering.xml><?xml version="1.0" encoding="utf-8"?>
-<w:numbering xmlns:wpc="http://schemas.microsoft.com/office/word/2010/wordprocessingCanvas" xmlns:mc="http://schemas.openxmlformats.org/markup-compatibility/2006" xmlns:o="urn:schemas-microsoft-com:office:office" xmlns:r="http://schemas.openxmlformats.org/officeDocument/2006/relationships" xmlns:m="http://schemas.openxmlformats.org/officeDocument/2006/math" xmlns:v="urn:schemas-microsoft-com:vml" xmlns:wp14="http://schemas.microsoft.com/office/word/2010/wordprocessingDrawing" xmlns:wp="http://schemas.openxmlformats.org/drawingml/2006/wordprocessingDrawing" xmlns:w10="urn:schemas-microsoft-com:office:word" xmlns:w="http://schemas.openxmlformats.org/wordprocessingml/2006/main" xmlns:w14="http://schemas.microsoft.com/office/word/2010/wordml" xmlns:w15="http://schemas.microsoft.com/office/word/2012/wordml" xmlns:wpg="http://schemas.microsoft.com/office/word/2010/wordprocessingGroup" xmlns:wpi="http://schemas.microsoft.com/office/word/2010/wordprocessingInk" xmlns:wne="http://schemas.microsoft.com/office/word/2006/wordml" xmlns:wps="http://schemas.microsoft.com/office/word/2010/wordprocessingShape" mc:Ignorable="w14 w15 wp14">
+<w:numbering xmlns:wpc="http://schemas.microsoft.com/office/word/2010/wordprocessingCanvas" xmlns:mc="http://schemas.openxmlformats.org/markup-compatibility/2006" xmlns:o="urn:schemas-microsoft-com:office:office" xmlns:r="http://schemas.openxmlformats.org/officeDocument/2006/relationships" xmlns:m="http://schemas.openxmlformats.org/officeDocument/2006/math" xmlns:v="urn:schemas-microsoft-com:vml" xmlns:wp14="http://schemas.microsoft.com/office/word/2010/wordprocessingDrawing" xmlns:wp="http://schemas.openxmlformats.org/drawingml/2006/wordprocessingDrawing" xmlns:w10="urn:schemas-microsoft-com:office:word" xmlns:w="http://schemas.openxmlformats.org/wordprocessingml/2006/main" xmlns:w14="http://schemas.microsoft.com/office/word/2010/wordml" xmlns:wpg="http://schemas.microsoft.com/office/word/2010/wordprocessingGroup" xmlns:wpi="http://schemas.microsoft.com/office/word/2010/wordprocessingInk" xmlns:wne="http://schemas.microsoft.com/office/word/2006/wordml" xmlns:wps="http://schemas.microsoft.com/office/word/2010/wordprocessingShape" mc:Ignorable="w14 wp14">
   <w:abstractNum w:abstractNumId="0">
     <w:nsid w:val="01497FD1"/>
     <w:multiLevelType w:val="hybridMultilevel"/>
@@ -3139,6 +3591,232 @@
     </w:lvl>
   </w:abstractNum>
   <w:abstractNum w:abstractNumId="6">
+    <w:nsid w:val="54465601"/>
+    <w:multiLevelType w:val="hybridMultilevel"/>
+    <w:tmpl w:val="432EB094"/>
+    <w:lvl w:ilvl="0" w:tplc="04090001">
+      <w:start w:val="1"/>
+      <w:numFmt w:val="bullet"/>
+      <w:lvlText w:val=""/>
+      <w:lvlJc w:val="left"/>
+      <w:pPr>
+        <w:ind w:left="720" w:hanging="360"/>
+      </w:pPr>
+      <w:rPr>
+        <w:rFonts w:ascii="Symbol" w:hAnsi="Symbol" w:hint="default"/>
+      </w:rPr>
+    </w:lvl>
+    <w:lvl w:ilvl="1" w:tplc="04090003" w:tentative="1">
+      <w:start w:val="1"/>
+      <w:numFmt w:val="bullet"/>
+      <w:lvlText w:val="o"/>
+      <w:lvlJc w:val="left"/>
+      <w:pPr>
+        <w:ind w:left="1440" w:hanging="360"/>
+      </w:pPr>
+      <w:rPr>
+        <w:rFonts w:ascii="Courier New" w:hAnsi="Courier New" w:cs="Courier New" w:hint="default"/>
+      </w:rPr>
+    </w:lvl>
+    <w:lvl w:ilvl="2" w:tplc="04090005" w:tentative="1">
+      <w:start w:val="1"/>
+      <w:numFmt w:val="bullet"/>
+      <w:lvlText w:val=""/>
+      <w:lvlJc w:val="left"/>
+      <w:pPr>
+        <w:ind w:left="2160" w:hanging="360"/>
+      </w:pPr>
+      <w:rPr>
+        <w:rFonts w:ascii="Wingdings" w:hAnsi="Wingdings" w:hint="default"/>
+      </w:rPr>
+    </w:lvl>
+    <w:lvl w:ilvl="3" w:tplc="04090001" w:tentative="1">
+      <w:start w:val="1"/>
+      <w:numFmt w:val="bullet"/>
+      <w:lvlText w:val=""/>
+      <w:lvlJc w:val="left"/>
+      <w:pPr>
+        <w:ind w:left="2880" w:hanging="360"/>
+      </w:pPr>
+      <w:rPr>
+        <w:rFonts w:ascii="Symbol" w:hAnsi="Symbol" w:hint="default"/>
+      </w:rPr>
+    </w:lvl>
+    <w:lvl w:ilvl="4" w:tplc="04090003" w:tentative="1">
+      <w:start w:val="1"/>
+      <w:numFmt w:val="bullet"/>
+      <w:lvlText w:val="o"/>
+      <w:lvlJc w:val="left"/>
+      <w:pPr>
+        <w:ind w:left="3600" w:hanging="360"/>
+      </w:pPr>
+      <w:rPr>
+        <w:rFonts w:ascii="Courier New" w:hAnsi="Courier New" w:cs="Courier New" w:hint="default"/>
+      </w:rPr>
+    </w:lvl>
+    <w:lvl w:ilvl="5" w:tplc="04090005" w:tentative="1">
+      <w:start w:val="1"/>
+      <w:numFmt w:val="bullet"/>
+      <w:lvlText w:val=""/>
+      <w:lvlJc w:val="left"/>
+      <w:pPr>
+        <w:ind w:left="4320" w:hanging="360"/>
+      </w:pPr>
+      <w:rPr>
+        <w:rFonts w:ascii="Wingdings" w:hAnsi="Wingdings" w:hint="default"/>
+      </w:rPr>
+    </w:lvl>
+    <w:lvl w:ilvl="6" w:tplc="04090001" w:tentative="1">
+      <w:start w:val="1"/>
+      <w:numFmt w:val="bullet"/>
+      <w:lvlText w:val=""/>
+      <w:lvlJc w:val="left"/>
+      <w:pPr>
+        <w:ind w:left="5040" w:hanging="360"/>
+      </w:pPr>
+      <w:rPr>
+        <w:rFonts w:ascii="Symbol" w:hAnsi="Symbol" w:hint="default"/>
+      </w:rPr>
+    </w:lvl>
+    <w:lvl w:ilvl="7" w:tplc="04090003" w:tentative="1">
+      <w:start w:val="1"/>
+      <w:numFmt w:val="bullet"/>
+      <w:lvlText w:val="o"/>
+      <w:lvlJc w:val="left"/>
+      <w:pPr>
+        <w:ind w:left="5760" w:hanging="360"/>
+      </w:pPr>
+      <w:rPr>
+        <w:rFonts w:ascii="Courier New" w:hAnsi="Courier New" w:cs="Courier New" w:hint="default"/>
+      </w:rPr>
+    </w:lvl>
+    <w:lvl w:ilvl="8" w:tplc="04090005" w:tentative="1">
+      <w:start w:val="1"/>
+      <w:numFmt w:val="bullet"/>
+      <w:lvlText w:val=""/>
+      <w:lvlJc w:val="left"/>
+      <w:pPr>
+        <w:ind w:left="6480" w:hanging="360"/>
+      </w:pPr>
+      <w:rPr>
+        <w:rFonts w:ascii="Wingdings" w:hAnsi="Wingdings" w:hint="default"/>
+      </w:rPr>
+    </w:lvl>
+  </w:abstractNum>
+  <w:abstractNum w:abstractNumId="7">
+    <w:nsid w:val="693031FC"/>
+    <w:multiLevelType w:val="hybridMultilevel"/>
+    <w:tmpl w:val="A18C19DE"/>
+    <w:lvl w:ilvl="0" w:tplc="04090001">
+      <w:start w:val="1"/>
+      <w:numFmt w:val="bullet"/>
+      <w:lvlText w:val=""/>
+      <w:lvlJc w:val="left"/>
+      <w:pPr>
+        <w:ind w:left="720" w:hanging="360"/>
+      </w:pPr>
+      <w:rPr>
+        <w:rFonts w:ascii="Symbol" w:hAnsi="Symbol" w:hint="default"/>
+      </w:rPr>
+    </w:lvl>
+    <w:lvl w:ilvl="1" w:tplc="04090003" w:tentative="1">
+      <w:start w:val="1"/>
+      <w:numFmt w:val="bullet"/>
+      <w:lvlText w:val="o"/>
+      <w:lvlJc w:val="left"/>
+      <w:pPr>
+        <w:ind w:left="1440" w:hanging="360"/>
+      </w:pPr>
+      <w:rPr>
+        <w:rFonts w:ascii="Courier New" w:hAnsi="Courier New" w:cs="Courier New" w:hint="default"/>
+      </w:rPr>
+    </w:lvl>
+    <w:lvl w:ilvl="2" w:tplc="04090005" w:tentative="1">
+      <w:start w:val="1"/>
+      <w:numFmt w:val="bullet"/>
+      <w:lvlText w:val=""/>
+      <w:lvlJc w:val="left"/>
+      <w:pPr>
+        <w:ind w:left="2160" w:hanging="360"/>
+      </w:pPr>
+      <w:rPr>
+        <w:rFonts w:ascii="Wingdings" w:hAnsi="Wingdings" w:hint="default"/>
+      </w:rPr>
+    </w:lvl>
+    <w:lvl w:ilvl="3" w:tplc="04090001" w:tentative="1">
+      <w:start w:val="1"/>
+      <w:numFmt w:val="bullet"/>
+      <w:lvlText w:val=""/>
+      <w:lvlJc w:val="left"/>
+      <w:pPr>
+        <w:ind w:left="2880" w:hanging="360"/>
+      </w:pPr>
+      <w:rPr>
+        <w:rFonts w:ascii="Symbol" w:hAnsi="Symbol" w:hint="default"/>
+      </w:rPr>
+    </w:lvl>
+    <w:lvl w:ilvl="4" w:tplc="04090003" w:tentative="1">
+      <w:start w:val="1"/>
+      <w:numFmt w:val="bullet"/>
+      <w:lvlText w:val="o"/>
+      <w:lvlJc w:val="left"/>
+      <w:pPr>
+        <w:ind w:left="3600" w:hanging="360"/>
+      </w:pPr>
+      <w:rPr>
+        <w:rFonts w:ascii="Courier New" w:hAnsi="Courier New" w:cs="Courier New" w:hint="default"/>
+      </w:rPr>
+    </w:lvl>
+    <w:lvl w:ilvl="5" w:tplc="04090005" w:tentative="1">
+      <w:start w:val="1"/>
+      <w:numFmt w:val="bullet"/>
+      <w:lvlText w:val=""/>
+      <w:lvlJc w:val="left"/>
+      <w:pPr>
+        <w:ind w:left="4320" w:hanging="360"/>
+      </w:pPr>
+      <w:rPr>
+        <w:rFonts w:ascii="Wingdings" w:hAnsi="Wingdings" w:hint="default"/>
+      </w:rPr>
+    </w:lvl>
+    <w:lvl w:ilvl="6" w:tplc="04090001" w:tentative="1">
+      <w:start w:val="1"/>
+      <w:numFmt w:val="bullet"/>
+      <w:lvlText w:val=""/>
+      <w:lvlJc w:val="left"/>
+      <w:pPr>
+        <w:ind w:left="5040" w:hanging="360"/>
+      </w:pPr>
+      <w:rPr>
+        <w:rFonts w:ascii="Symbol" w:hAnsi="Symbol" w:hint="default"/>
+      </w:rPr>
+    </w:lvl>
+    <w:lvl w:ilvl="7" w:tplc="04090003" w:tentative="1">
+      <w:start w:val="1"/>
+      <w:numFmt w:val="bullet"/>
+      <w:lvlText w:val="o"/>
+      <w:lvlJc w:val="left"/>
+      <w:pPr>
+        <w:ind w:left="5760" w:hanging="360"/>
+      </w:pPr>
+      <w:rPr>
+        <w:rFonts w:ascii="Courier New" w:hAnsi="Courier New" w:cs="Courier New" w:hint="default"/>
+      </w:rPr>
+    </w:lvl>
+    <w:lvl w:ilvl="8" w:tplc="04090005" w:tentative="1">
+      <w:start w:val="1"/>
+      <w:numFmt w:val="bullet"/>
+      <w:lvlText w:val=""/>
+      <w:lvlJc w:val="left"/>
+      <w:pPr>
+        <w:ind w:left="6480" w:hanging="360"/>
+      </w:pPr>
+      <w:rPr>
+        <w:rFonts w:ascii="Wingdings" w:hAnsi="Wingdings" w:hint="default"/>
+      </w:rPr>
+    </w:lvl>
+  </w:abstractNum>
+  <w:abstractNum w:abstractNumId="8">
     <w:nsid w:val="727E15C9"/>
     <w:multiLevelType w:val="hybridMultilevel"/>
     <w:tmpl w:val="8982E4E4"/>
@@ -3250,7 +3928,120 @@
       </w:rPr>
     </w:lvl>
   </w:abstractNum>
-  <w:abstractNum w:abstractNumId="7">
+  <w:abstractNum w:abstractNumId="9">
+    <w:nsid w:val="75C26C08"/>
+    <w:multiLevelType w:val="hybridMultilevel"/>
+    <w:tmpl w:val="8A36DB8E"/>
+    <w:lvl w:ilvl="0" w:tplc="04090001">
+      <w:start w:val="1"/>
+      <w:numFmt w:val="bullet"/>
+      <w:lvlText w:val=""/>
+      <w:lvlJc w:val="left"/>
+      <w:pPr>
+        <w:ind w:left="720" w:hanging="360"/>
+      </w:pPr>
+      <w:rPr>
+        <w:rFonts w:ascii="Symbol" w:hAnsi="Symbol" w:hint="default"/>
+      </w:rPr>
+    </w:lvl>
+    <w:lvl w:ilvl="1" w:tplc="04090003" w:tentative="1">
+      <w:start w:val="1"/>
+      <w:numFmt w:val="bullet"/>
+      <w:lvlText w:val="o"/>
+      <w:lvlJc w:val="left"/>
+      <w:pPr>
+        <w:ind w:left="1440" w:hanging="360"/>
+      </w:pPr>
+      <w:rPr>
+        <w:rFonts w:ascii="Courier New" w:hAnsi="Courier New" w:cs="Courier New" w:hint="default"/>
+      </w:rPr>
+    </w:lvl>
+    <w:lvl w:ilvl="2" w:tplc="04090005" w:tentative="1">
+      <w:start w:val="1"/>
+      <w:numFmt w:val="bullet"/>
+      <w:lvlText w:val=""/>
+      <w:lvlJc w:val="left"/>
+      <w:pPr>
+        <w:ind w:left="2160" w:hanging="360"/>
+      </w:pPr>
+      <w:rPr>
+        <w:rFonts w:ascii="Wingdings" w:hAnsi="Wingdings" w:hint="default"/>
+      </w:rPr>
+    </w:lvl>
+    <w:lvl w:ilvl="3" w:tplc="04090001" w:tentative="1">
+      <w:start w:val="1"/>
+      <w:numFmt w:val="bullet"/>
+      <w:lvlText w:val=""/>
+      <w:lvlJc w:val="left"/>
+      <w:pPr>
+        <w:ind w:left="2880" w:hanging="360"/>
+      </w:pPr>
+      <w:rPr>
+        <w:rFonts w:ascii="Symbol" w:hAnsi="Symbol" w:hint="default"/>
+      </w:rPr>
+    </w:lvl>
+    <w:lvl w:ilvl="4" w:tplc="04090003" w:tentative="1">
+      <w:start w:val="1"/>
+      <w:numFmt w:val="bullet"/>
+      <w:lvlText w:val="o"/>
+      <w:lvlJc w:val="left"/>
+      <w:pPr>
+        <w:ind w:left="3600" w:hanging="360"/>
+      </w:pPr>
+      <w:rPr>
+        <w:rFonts w:ascii="Courier New" w:hAnsi="Courier New" w:cs="Courier New" w:hint="default"/>
+      </w:rPr>
+    </w:lvl>
+    <w:lvl w:ilvl="5" w:tplc="04090005" w:tentative="1">
+      <w:start w:val="1"/>
+      <w:numFmt w:val="bullet"/>
+      <w:lvlText w:val=""/>
+      <w:lvlJc w:val="left"/>
+      <w:pPr>
+        <w:ind w:left="4320" w:hanging="360"/>
+      </w:pPr>
+      <w:rPr>
+        <w:rFonts w:ascii="Wingdings" w:hAnsi="Wingdings" w:hint="default"/>
+      </w:rPr>
+    </w:lvl>
+    <w:lvl w:ilvl="6" w:tplc="04090001" w:tentative="1">
+      <w:start w:val="1"/>
+      <w:numFmt w:val="bullet"/>
+      <w:lvlText w:val=""/>
+      <w:lvlJc w:val="left"/>
+      <w:pPr>
+        <w:ind w:left="5040" w:hanging="360"/>
+      </w:pPr>
+      <w:rPr>
+        <w:rFonts w:ascii="Symbol" w:hAnsi="Symbol" w:hint="default"/>
+      </w:rPr>
+    </w:lvl>
+    <w:lvl w:ilvl="7" w:tplc="04090003" w:tentative="1">
+      <w:start w:val="1"/>
+      <w:numFmt w:val="bullet"/>
+      <w:lvlText w:val="o"/>
+      <w:lvlJc w:val="left"/>
+      <w:pPr>
+        <w:ind w:left="5760" w:hanging="360"/>
+      </w:pPr>
+      <w:rPr>
+        <w:rFonts w:ascii="Courier New" w:hAnsi="Courier New" w:cs="Courier New" w:hint="default"/>
+      </w:rPr>
+    </w:lvl>
+    <w:lvl w:ilvl="8" w:tplc="04090005" w:tentative="1">
+      <w:start w:val="1"/>
+      <w:numFmt w:val="bullet"/>
+      <w:lvlText w:val=""/>
+      <w:lvlJc w:val="left"/>
+      <w:pPr>
+        <w:ind w:left="6480" w:hanging="360"/>
+      </w:pPr>
+      <w:rPr>
+        <w:rFonts w:ascii="Wingdings" w:hAnsi="Wingdings" w:hint="default"/>
+      </w:rPr>
+    </w:lvl>
+  </w:abstractNum>
+  <w:abstractNum w:abstractNumId="10">
     <w:nsid w:val="79550A9C"/>
     <w:multiLevelType w:val="hybridMultilevel"/>
     <w:tmpl w:val="53009FA0"/>
@@ -3364,7 +4155,7 @@
     </w:lvl>
   </w:abstractNum>
   <w:num w:numId="1">
-    <w:abstractNumId w:val="6"/>
+    <w:abstractNumId w:val="8"/>
   </w:num>
   <w:num w:numId="2">
     <w:abstractNumId w:val="4"/>
@@ -3379,7 +4170,7 @@
     <w:abstractNumId w:val="5"/>
   </w:num>
   <w:num w:numId="6">
-    <w:abstractNumId w:val="7"/>
+    <w:abstractNumId w:val="10"/>
   </w:num>
   <w:num w:numId="7">
     <w:abstractNumId w:val="1"/>
@@ -3387,11 +4178,20 @@
   <w:num w:numId="8">
     <w:abstractNumId w:val="2"/>
   </w:num>
+  <w:num w:numId="9">
+    <w:abstractNumId w:val="9"/>
+  </w:num>
+  <w:num w:numId="10">
+    <w:abstractNumId w:val="6"/>
+  </w:num>
+  <w:num w:numId="11">
+    <w:abstractNumId w:val="7"/>
+  </w:num>
 </w:numbering>
 </file>
 
 <file path=word/styles.xml><?xml version="1.0" encoding="utf-8"?>
-<w:styles xmlns:mc="http://schemas.openxmlformats.org/markup-compatibility/2006" xmlns:r="http://schemas.openxmlformats.org/officeDocument/2006/relationships" xmlns:w="http://schemas.openxmlformats.org/wordprocessingml/2006/main" xmlns:w14="http://schemas.microsoft.com/office/word/2010/wordml" xmlns:w15="http://schemas.microsoft.com/office/word/2012/wordml" mc:Ignorable="w14 w15">
+<w:styles xmlns:mc="http://schemas.openxmlformats.org/markup-compatibility/2006" xmlns:r="http://schemas.openxmlformats.org/officeDocument/2006/relationships" xmlns:w="http://schemas.openxmlformats.org/wordprocessingml/2006/main" xmlns:w14="http://schemas.microsoft.com/office/word/2010/wordml" mc:Ignorable="w14">
   <w:docDefaults>
     <w:rPrDefault>
       <w:rPr>
@@ -3407,378 +4207,457 @@
       </w:pPr>
     </w:pPrDefault>
   </w:docDefaults>
-  <w:latentStyles w:defLockedState="0" w:defUIPriority="99" w:defSemiHidden="0" w:defUnhideWhenUsed="0" w:defQFormat="0" w:count="371">
-    <w:lsdException w:name="Normal" w:uiPriority="0" w:qFormat="1"/>
-    <w:lsdException w:name="heading 1" w:uiPriority="9" w:qFormat="1"/>
-    <w:lsdException w:name="heading 2" w:semiHidden="1" w:uiPriority="9" w:unhideWhenUsed="1" w:qFormat="1"/>
-    <w:lsdException w:name="heading 3" w:semiHidden="1" w:uiPriority="9" w:unhideWhenUsed="1" w:qFormat="1"/>
-    <w:lsdException w:name="heading 4" w:semiHidden="1" w:uiPriority="9" w:unhideWhenUsed="1" w:qFormat="1"/>
-    <w:lsdException w:name="heading 5" w:semiHidden="1" w:uiPriority="9" w:unhideWhenUsed="1" w:qFormat="1"/>
-    <w:lsdException w:name="heading 6" w:semiHidden="1" w:uiPriority="9" w:unhideWhenUsed="1" w:qFormat="1"/>
-    <w:lsdException w:name="heading 7" w:semiHidden="1" w:uiPriority="9" w:unhideWhenUsed="1" w:qFormat="1"/>
-    <w:lsdException w:name="heading 8" w:semiHidden="1" w:uiPriority="9" w:unhideWhenUsed="1" w:qFormat="1"/>
-    <w:lsdException w:name="heading 9" w:semiHidden="1" w:uiPriority="9" w:unhideWhenUsed="1" w:qFormat="1"/>
-    <w:lsdException w:name="index 1" w:semiHidden="1" w:unhideWhenUsed="1"/>
-    <w:lsdException w:name="index 2" w:semiHidden="1" w:unhideWhenUsed="1"/>
-    <w:lsdException w:name="index 3" w:semiHidden="1" w:unhideWhenUsed="1"/>
-    <w:lsdException w:name="index 4" w:semiHidden="1" w:unhideWhenUsed="1"/>
-    <w:lsdException w:name="index 5" w:semiHidden="1" w:unhideWhenUsed="1"/>
-    <w:lsdException w:name="index 6" w:semiHidden="1" w:unhideWhenUsed="1"/>
-    <w:lsdException w:name="index 7" w:semiHidden="1" w:unhideWhenUsed="1"/>
-    <w:lsdException w:name="index 8" w:semiHidden="1" w:unhideWhenUsed="1"/>
-    <w:lsdException w:name="index 9" w:semiHidden="1" w:unhideWhenUsed="1"/>
-    <w:lsdException w:name="toc 1" w:semiHidden="1" w:uiPriority="39" w:unhideWhenUsed="1"/>
-    <w:lsdException w:name="toc 2" w:semiHidden="1" w:uiPriority="39" w:unhideWhenUsed="1"/>
-    <w:lsdException w:name="toc 3" w:semiHidden="1" w:uiPriority="39" w:unhideWhenUsed="1"/>
-    <w:lsdException w:name="toc 4" w:semiHidden="1" w:uiPriority="39" w:unhideWhenUsed="1"/>
-    <w:lsdException w:name="toc 5" w:semiHidden="1" w:uiPriority="39" w:unhideWhenUsed="1"/>
-    <w:lsdException w:name="toc 6" w:semiHidden="1" w:uiPriority="39" w:unhideWhenUsed="1"/>
-    <w:lsdException w:name="toc 7" w:semiHidden="1" w:uiPriority="39" w:unhideWhenUsed="1"/>
-    <w:lsdException w:name="toc 8" w:semiHidden="1" w:uiPriority="39" w:unhideWhenUsed="1"/>
-    <w:lsdException w:name="toc 9" w:semiHidden="1" w:uiPriority="39" w:unhideWhenUsed="1"/>
-    <w:lsdException w:name="Normal Indent" w:semiHidden="1" w:unhideWhenUsed="1"/>
-    <w:lsdException w:name="footnote text" w:semiHidden="1" w:unhideWhenUsed="1"/>
-    <w:lsdException w:name="annotation text" w:semiHidden="1" w:unhideWhenUsed="1"/>
-    <w:lsdException w:name="header" w:semiHidden="1" w:unhideWhenUsed="1"/>
-    <w:lsdException w:name="footer" w:semiHidden="1" w:unhideWhenUsed="1"/>
-    <w:lsdException w:name="index heading" w:semiHidden="1" w:unhideWhenUsed="1"/>
-    <w:lsdException w:name="caption" w:semiHidden="1" w:uiPriority="35" w:unhideWhenUsed="1" w:qFormat="1"/>
-    <w:lsdException w:name="table of figures" w:semiHidden="1" w:unhideWhenUsed="1"/>
-    <w:lsdException w:name="envelope address" w:semiHidden="1" w:unhideWhenUsed="1"/>
-    <w:lsdException w:name="envelope return" w:semiHidden="1" w:unhideWhenUsed="1"/>
-    <w:lsdException w:name="footnote reference" w:semiHidden="1" w:unhideWhenUsed="1"/>
-    <w:lsdException w:name="annotation reference" w:semiHidden="1" w:unhideWhenUsed="1"/>
-    <w:lsdException w:name="line number" w:semiHidden="1" w:unhideWhenUsed="1"/>
-    <w:lsdException w:name="page number" w:semiHidden="1" w:unhideWhenUsed="1"/>
-    <w:lsdException w:name="endnote reference" w:semiHidden="1" w:unhideWhenUsed="1"/>
-    <w:lsdException w:name="endnote text" w:semiHidden="1" w:unhideWhenUsed="1"/>
-    <w:lsdException w:name="table of authorities" w:semiHidden="1" w:unhideWhenUsed="1"/>
-    <w:lsdException w:name="macro" w:semiHidden="1" w:unhideWhenUsed="1"/>
-    <w:lsdException w:name="toa heading" w:semiHidden="1" w:unhideWhenUsed="1"/>
-    <w:lsdException w:name="List" w:semiHidden="1" w:unhideWhenUsed="1"/>
-    <w:lsdException w:name="List Bullet" w:semiHidden="1" w:unhideWhenUsed="1"/>
-    <w:lsdException w:name="List Number" w:semiHidden="1" w:unhideWhenUsed="1"/>
-    <w:lsdException w:name="List 2" w:semiHidden="1" w:unhideWhenUsed="1"/>
-    <w:lsdException w:name="List 3" w:semiHidden="1" w:unhideWhenUsed="1"/>
-    <w:lsdException w:name="List 4" w:semiHidden="1" w:unhideWhenUsed="1"/>
-    <w:lsdException w:name="List 5" w:semiHidden="1" w:unhideWhenUsed="1"/>
-    <w:lsdException w:name="List Bullet 2" w:semiHidden="1" w:unhideWhenUsed="1"/>
-    <w:lsdException w:name="List Bullet 3" w:semiHidden="1" w:unhideWhenUsed="1"/>
-    <w:lsdException w:name="List Bullet 4" w:semiHidden="1" w:unhideWhenUsed="1"/>
-    <w:lsdException w:name="List Bullet 5" w:semiHidden="1" w:unhideWhenUsed="1"/>
-    <w:lsdException w:name="List Number 2" w:semiHidden="1" w:unhideWhenUsed="1"/>
-    <w:lsdException w:name="List Number 3" w:semiHidden="1" w:unhideWhenUsed="1"/>
-    <w:lsdException w:name="List Number 4" w:semiHidden="1" w:unhideWhenUsed="1"/>
-    <w:lsdException w:name="List Number 5" w:semiHidden="1" w:unhideWhenUsed="1"/>
-    <w:lsdException w:name="Title" w:uiPriority="10" w:qFormat="1"/>
-    <w:lsdException w:name="Closing" w:semiHidden="1" w:unhideWhenUsed="1"/>
-    <w:lsdException w:name="Signature" w:semiHidden="1" w:unhideWhenUsed="1"/>
-    <w:lsdException w:name="Default Paragraph Font" w:semiHidden="1" w:uiPriority="1" w:unhideWhenUsed="1"/>
-    <w:lsdException w:name="Body Text" w:semiHidden="1" w:unhideWhenUsed="1"/>
-    <w:lsdException w:name="Body Text Indent" w:semiHidden="1" w:unhideWhenUsed="1"/>
-    <w:lsdException w:name="List Continue" w:semiHidden="1" w:unhideWhenUsed="1"/>
-    <w:lsdException w:name="List Continue 2" w:semiHidden="1" w:unhideWhenUsed="1"/>
-    <w:lsdException w:name="List Continue 3" w:semiHidden="1" w:unhideWhenUsed="1"/>
-    <w:lsdException w:name="List Continue 4" w:semiHidden="1" w:unhideWhenUsed="1"/>
-    <w:lsdException w:name="List Continue 5" w:semiHidden="1" w:unhideWhenUsed="1"/>
-    <w:lsdException w:name="Message Header" w:semiHidden="1" w:unhideWhenUsed="1"/>
-    <w:lsdException w:name="Subtitle" w:uiPriority="11" w:qFormat="1"/>
-    <w:lsdException w:name="Salutation" w:semiHidden="1" w:unhideWhenUsed="1"/>
-    <w:lsdException w:name="Date" w:semiHidden="1" w:unhideWhenUsed="1"/>
-    <w:lsdException w:name="Body Text First Indent" w:semiHidden="1" w:unhideWhenUsed="1"/>
-    <w:lsdException w:name="Body Text First Indent 2" w:semiHidden="1" w:unhideWhenUsed="1"/>
-    <w:lsdException w:name="Note Heading" w:semiHidden="1" w:unhideWhenUsed="1"/>
-    <w:lsdException w:name="Body Text 2" w:semiHidden="1" w:unhideWhenUsed="1"/>
-    <w:lsdException w:name="Body Text 3" w:semiHidden="1" w:unhideWhenUsed="1"/>
-    <w:lsdException w:name="Body Text Indent 2" w:semiHidden="1" w:unhideWhenUsed="1"/>
-    <w:lsdException w:name="Body Text Indent 3" w:semiHidden="1" w:unhideWhenUsed="1"/>
-    <w:lsdException w:name="Block Text" w:semiHidden="1" w:unhideWhenUsed="1"/>
-    <w:lsdException w:name="Hyperlink" w:semiHidden="1" w:unhideWhenUsed="1"/>
-    <w:lsdException w:name="FollowedHyperlink" w:semiHidden="1" w:unhideWhenUsed="1"/>
-    <w:lsdException w:name="Strong" w:uiPriority="22" w:qFormat="1"/>
-    <w:lsdException w:name="Emphasis" w:uiPriority="20" w:qFormat="1"/>
-    <w:lsdException w:name="Document Map" w:semiHidden="1" w:unhideWhenUsed="1"/>
-    <w:lsdException w:name="Plain Text" w:semiHidden="1" w:unhideWhenUsed="1"/>
-    <w:lsdException w:name="E-mail Signature" w:semiHidden="1" w:unhideWhenUsed="1"/>
-    <w:lsdException w:name="HTML Top of Form" w:semiHidden="1" w:unhideWhenUsed="1"/>
-    <w:lsdException w:name="HTML Bottom of Form" w:semiHidden="1" w:unhideWhenUsed="1"/>
-    <w:lsdException w:name="Normal (Web)" w:semiHidden="1" w:unhideWhenUsed="1"/>
-    <w:lsdException w:name="HTML Acronym" w:semiHidden="1" w:unhideWhenUsed="1"/>
-    <w:lsdException w:name="HTML Address" w:semiHidden="1" w:unhideWhenUsed="1"/>
-    <w:lsdException w:name="HTML Cite" w:semiHidden="1" w:unhideWhenUsed="1"/>
-    <w:lsdException w:name="HTML Code" w:semiHidden="1" w:unhideWhenUsed="1"/>
-    <w:lsdException w:name="HTML Definition" w:semiHidden="1" w:unhideWhenUsed="1"/>
-    <w:lsdException w:name="HTML Keyboard" w:semiHidden="1" w:unhideWhenUsed="1"/>
-    <w:lsdException w:name="HTML Preformatted" w:semiHidden="1" w:unhideWhenUsed="1"/>
-    <w:lsdException w:name="HTML Sample" w:semiHidden="1" w:unhideWhenUsed="1"/>
-    <w:lsdException w:name="HTML Typewriter" w:semiHidden="1" w:unhideWhenUsed="1"/>
-    <w:lsdException w:name="HTML Variable" w:semiHidden="1" w:unhideWhenUsed="1"/>
-    <w:lsdException w:name="Normal Table" w:semiHidden="1" w:unhideWhenUsed="1"/>
-    <w:lsdException w:name="annotation subject" w:semiHidden="1" w:unhideWhenUsed="1"/>
-    <w:lsdException w:name="No List" w:semiHidden="1" w:unhideWhenUsed="1"/>
-    <w:lsdException w:name="Outline List 1" w:semiHidden="1" w:unhideWhenUsed="1"/>
-    <w:lsdException w:name="Outline List 2" w:semiHidden="1" w:unhideWhenUsed="1"/>
-    <w:lsdException w:name="Outline List 3" w:semiHidden="1" w:unhideWhenUsed="1"/>
-    <w:lsdException w:name="Table Simple 1" w:semiHidden="1" w:unhideWhenUsed="1"/>
-    <w:lsdException w:name="Table Simple 2" w:semiHidden="1" w:unhideWhenUsed="1"/>
-    <w:lsdException w:name="Table Simple 3" w:semiHidden="1" w:unhideWhenUsed="1"/>
-    <w:lsdException w:name="Table Classic 1" w:semiHidden="1" w:unhideWhenUsed="1"/>
-    <w:lsdException w:name="Table Classic 2" w:semiHidden="1" w:unhideWhenUsed="1"/>
-    <w:lsdException w:name="Table Classic 3" w:semiHidden="1" w:unhideWhenUsed="1"/>
-    <w:lsdException w:name="Table Classic 4" w:semiHidden="1" w:unhideWhenUsed="1"/>
-    <w:lsdException w:name="Table Colorful 1" w:semiHidden="1" w:unhideWhenUsed="1"/>
-    <w:lsdException w:name="Table Colorful 2" w:semiHidden="1" w:unhideWhenUsed="1"/>
-    <w:lsdException w:name="Table Colorful 3" w:semiHidden="1" w:unhideWhenUsed="1"/>
-    <w:lsdException w:name="Table Columns 1" w:semiHidden="1" w:unhideWhenUsed="1"/>
-    <w:lsdException w:name="Table Columns 2" w:semiHidden="1" w:unhideWhenUsed="1"/>
-    <w:lsdException w:name="Table Columns 3" w:semiHidden="1" w:unhideWhenUsed="1"/>
-    <w:lsdException w:name="Table Columns 4" w:semiHidden="1" w:unhideWhenUsed="1"/>
-    <w:lsdException w:name="Table Columns 5" w:semiHidden="1" w:unhideWhenUsed="1"/>
-    <w:lsdException w:name="Table Grid 1" w:semiHidden="1" w:unhideWhenUsed="1"/>
-    <w:lsdException w:name="Table Grid 2" w:semiHidden="1" w:unhideWhenUsed="1"/>
-    <w:lsdException w:name="Table Grid 3" w:semiHidden="1" w:unhideWhenUsed="1"/>
-    <w:lsdException w:name="Table Grid 4" w:semiHidden="1" w:unhideWhenUsed="1"/>
-    <w:lsdException w:name="Table Grid 5" w:semiHidden="1" w:unhideWhenUsed="1"/>
-    <w:lsdException w:name="Table Grid 6" w:semiHidden="1" w:unhideWhenUsed="1"/>
-    <w:lsdException w:name="Table Grid 7" w:semiHidden="1" w:unhideWhenUsed="1"/>
-    <w:lsdException w:name="Table Grid 8" w:semiHidden="1" w:unhideWhenUsed="1"/>
-    <w:lsdException w:name="Table List 1" w:semiHidden="1" w:unhideWhenUsed="1"/>
-    <w:lsdException w:name="Table List 2" w:semiHidden="1" w:unhideWhenUsed="1"/>
-    <w:lsdException w:name="Table List 3" w:semiHidden="1" w:unhideWhenUsed="1"/>
-    <w:lsdException w:name="Table List 4" w:semiHidden="1" w:unhideWhenUsed="1"/>
-    <w:lsdException w:name="Table List 5" w:semiHidden="1" w:unhideWhenUsed="1"/>
-    <w:lsdException w:name="Table List 6" w:semiHidden="1" w:unhideWhenUsed="1"/>
-    <w:lsdException w:name="Table List 7" w:semiHidden="1" w:unhideWhenUsed="1"/>
-    <w:lsdException w:name="Table List 8" w:semiHidden="1" w:unhideWhenUsed="1"/>
-    <w:lsdException w:name="Table 3D effects 1" w:semiHidden="1" w:unhideWhenUsed="1"/>
-    <w:lsdException w:name="Table 3D effects 2" w:semiHidden="1" w:unhideWhenUsed="1"/>
-    <w:lsdException w:name="Table 3D effects 3" w:semiHidden="1" w:unhideWhenUsed="1"/>
-    <w:lsdException w:name="Table Contemporary" w:semiHidden="1" w:unhideWhenUsed="1"/>
-    <w:lsdException w:name="Table Elegant" w:semiHidden="1" w:unhideWhenUsed="1"/>
-    <w:lsdException w:name="Table Professional" w:semiHidden="1" w:unhideWhenUsed="1"/>
-    <w:lsdException w:name="Table Subtle 1" w:semiHidden="1" w:unhideWhenUsed="1"/>
-    <w:lsdException w:name="Table Subtle 2" w:semiHidden="1" w:unhideWhenUsed="1"/>
-    <w:lsdException w:name="Table Web 1" w:semiHidden="1" w:unhideWhenUsed="1"/>
-    <w:lsdException w:name="Table Web 2" w:semiHidden="1" w:unhideWhenUsed="1"/>
-    <w:lsdException w:name="Table Web 3" w:semiHidden="1" w:unhideWhenUsed="1"/>
-    <w:lsdException w:name="Balloon Text" w:semiHidden="1" w:unhideWhenUsed="1"/>
-    <w:lsdException w:name="Table Grid" w:uiPriority="39"/>
-    <w:lsdException w:name="Table Theme" w:semiHidden="1" w:unhideWhenUsed="1"/>
-    <w:lsdException w:name="Placeholder Text" w:semiHidden="1"/>
-    <w:lsdException w:name="No Spacing" w:uiPriority="1" w:qFormat="1"/>
-    <w:lsdException w:name="Light Shading" w:uiPriority="60"/>
-    <w:lsdException w:name="Light List" w:uiPriority="61"/>
-    <w:lsdException w:name="Light Grid" w:uiPriority="62"/>
-    <w:lsdException w:name="Medium Shading 1" w:uiPriority="63"/>
-    <w:lsdException w:name="Medium Shading 2" w:uiPriority="64"/>
-    <w:lsdException w:name="Medium List 1" w:uiPriority="65"/>
-    <w:lsdException w:name="Medium List 2" w:uiPriority="66"/>
-    <w:lsdException w:name="Medium Grid 1" w:uiPriority="67"/>
-    <w:lsdException w:name="Medium Grid 2" w:uiPriority="68"/>
-    <w:lsdException w:name="Medium Grid 3" w:uiPriority="69"/>
-    <w:lsdException w:name="Dark List" w:uiPriority="70"/>
-    <w:lsdException w:name="Colorful Shading" w:uiPriority="71"/>
-    <w:lsdException w:name="Colorful List" w:uiPriority="72"/>
-    <w:lsdException w:name="Colorful Grid" w:uiPriority="73"/>
-    <w:lsdException w:name="Light Shading Accent 1" w:uiPriority="60"/>
-    <w:lsdException w:name="Light List Accent 1" w:uiPriority="61"/>
-    <w:lsdException w:name="Light Grid Accent 1" w:uiPriority="62"/>
-    <w:lsdException w:name="Medium Shading 1 Accent 1" w:uiPriority="63"/>
-    <w:lsdException w:name="Medium Shading 2 Accent 1" w:uiPriority="64"/>
-    <w:lsdException w:name="Medium List 1 Accent 1" w:uiPriority="65"/>
-    <w:lsdException w:name="Revision" w:semiHidden="1"/>
-    <w:lsdException w:name="List Paragraph" w:uiPriority="34" w:qFormat="1"/>
-    <w:lsdException w:name="Quote" w:uiPriority="29" w:qFormat="1"/>
-    <w:lsdException w:name="Intense Quote" w:uiPriority="30" w:qFormat="1"/>
-    <w:lsdException w:name="Medium List 2 Accent 1" w:uiPriority="66"/>
-    <w:lsdException w:name="Medium Grid 1 Accent 1" w:uiPriority="67"/>
-    <w:lsdException w:name="Medium Grid 2 Accent 1" w:uiPriority="68"/>
-    <w:lsdException w:name="Medium Grid 3 Accent 1" w:uiPriority="69"/>
-    <w:lsdException w:name="Dark List Accent 1" w:uiPriority="70"/>
-    <w:lsdException w:name="Colorful Shading Accent 1" w:uiPriority="71"/>
-    <w:lsdException w:name="Colorful List Accent 1" w:uiPriority="72"/>
-    <w:lsdException w:name="Colorful Grid Accent 1" w:uiPriority="73"/>
-    <w:lsdException w:name="Light Shading Accent 2" w:uiPriority="60"/>
-    <w:lsdException w:name="Light List Accent 2" w:uiPriority="61"/>
-    <w:lsdException w:name="Light Grid Accent 2" w:uiPriority="62"/>
-    <w:lsdException w:name="Medium Shading 1 Accent 2" w:uiPriority="63"/>
-    <w:lsdException w:name="Medium Shading 2 Accent 2" w:uiPriority="64"/>
-    <w:lsdException w:name="Medium List 1 Accent 2" w:uiPriority="65"/>
-    <w:lsdException w:name="Medium List 2 Accent 2" w:uiPriority="66"/>
-    <w:lsdException w:name="Medium Grid 1 Accent 2" w:uiPriority="67"/>
-    <w:lsdException w:name="Medium Grid 2 Accent 2" w:uiPriority="68"/>
-    <w:lsdException w:name="Medium Grid 3 Accent 2" w:uiPriority="69"/>
-    <w:lsdException w:name="Dark List Accent 2" w:uiPriority="70"/>
-    <w:lsdException w:name="Colorful Shading Accent 2" w:uiPriority="71"/>
-    <w:lsdException w:name="Colorful List Accent 2" w:uiPriority="72"/>
-    <w:lsdException w:name="Colorful Grid Accent 2" w:uiPriority="73"/>
-    <w:lsdException w:name="Light Shading Accent 3" w:uiPriority="60"/>
-    <w:lsdException w:name="Light List Accent 3" w:uiPriority="61"/>
-    <w:lsdException w:name="Light Grid Accent 3" w:uiPriority="62"/>
-    <w:lsdException w:name="Medium Shading 1 Accent 3" w:uiPriority="63"/>
-    <w:lsdException w:name="Medium Shading 2 Accent 3" w:uiPriority="64"/>
-    <w:lsdException w:name="Medium List 1 Accent 3" w:uiPriority="65"/>
-    <w:lsdException w:name="Medium List 2 Accent 3" w:uiPriority="66"/>
-    <w:lsdException w:name="Medium Grid 1 Accent 3" w:uiPriority="67"/>
-    <w:lsdException w:name="Medium Grid 2 Accent 3" w:uiPriority="68"/>
-    <w:lsdException w:name="Medium Grid 3 Accent 3" w:uiPriority="69"/>
-    <w:lsdException w:name="Dark List Accent 3" w:uiPriority="70"/>
-    <w:lsdException w:name="Colorful Shading Accent 3" w:uiPriority="71"/>
-    <w:lsdException w:name="Colorful List Accent 3" w:uiPriority="72"/>
-    <w:lsdException w:name="Colorful Grid Accent 3" w:uiPriority="73"/>
-    <w:lsdException w:name="Light Shading Accent 4" w:uiPriority="60"/>
-    <w:lsdException w:name="Light List Accent 4" w:uiPriority="61"/>
-    <w:lsdException w:name="Light Grid Accent 4" w:uiPriority="62"/>
-    <w:lsdException w:name="Medium Shading 1 Accent 4" w:uiPriority="63"/>
-    <w:lsdException w:name="Medium Shading 2 Accent 4" w:uiPriority="64"/>
-    <w:lsdException w:name="Medium List 1 Accent 4" w:uiPriority="65"/>
-    <w:lsdException w:name="Medium List 2 Accent 4" w:uiPriority="66"/>
-    <w:lsdException w:name="Medium Grid 1 Accent 4" w:uiPriority="67"/>
-    <w:lsdException w:name="Medium Grid 2 Accent 4" w:uiPriority="68"/>
-    <w:lsdException w:name="Medium Grid 3 Accent 4" w:uiPriority="69"/>
-    <w:lsdException w:name="Dark List Accent 4" w:uiPriority="70"/>
-    <w:lsdException w:name="Colorful Shading Accent 4" w:uiPriority="71"/>
-    <w:lsdException w:name="Colorful List Accent 4" w:uiPriority="72"/>
-    <w:lsdException w:name="Colorful Grid Accent 4" w:uiPriority="73"/>
-    <w:lsdException w:name="Light Shading Accent 5" w:uiPriority="60"/>
-    <w:lsdException w:name="Light List Accent 5" w:uiPriority="61"/>
-    <w:lsdException w:name="Light Grid Accent 5" w:uiPriority="62"/>
-    <w:lsdException w:name="Medium Shading 1 Accent 5" w:uiPriority="63"/>
-    <w:lsdException w:name="Medium Shading 2 Accent 5" w:uiPriority="64"/>
-    <w:lsdException w:name="Medium List 1 Accent 5" w:uiPriority="65"/>
-    <w:lsdException w:name="Medium List 2 Accent 5" w:uiPriority="66"/>
-    <w:lsdException w:name="Medium Grid 1 Accent 5" w:uiPriority="67"/>
-    <w:lsdException w:name="Medium Grid 2 Accent 5" w:uiPriority="68"/>
-    <w:lsdException w:name="Medium Grid 3 Accent 5" w:uiPriority="69"/>
-    <w:lsdException w:name="Dark List Accent 5" w:uiPriority="70"/>
-    <w:lsdException w:name="Colorful Shading Accent 5" w:uiPriority="71"/>
-    <w:lsdException w:name="Colorful List Accent 5" w:uiPriority="72"/>
-    <w:lsdException w:name="Colorful Grid Accent 5" w:uiPriority="73"/>
-    <w:lsdException w:name="Light Shading Accent 6" w:uiPriority="60"/>
-    <w:lsdException w:name="Light List Accent 6" w:uiPriority="61"/>
-    <w:lsdException w:name="Light Grid Accent 6" w:uiPriority="62"/>
-    <w:lsdException w:name="Medium Shading 1 Accent 6" w:uiPriority="63"/>
-    <w:lsdException w:name="Medium Shading 2 Accent 6" w:uiPriority="64"/>
-    <w:lsdException w:name="Medium List 1 Accent 6" w:uiPriority="65"/>
-    <w:lsdException w:name="Medium List 2 Accent 6" w:uiPriority="66"/>
-    <w:lsdException w:name="Medium Grid 1 Accent 6" w:uiPriority="67"/>
-    <w:lsdException w:name="Medium Grid 2 Accent 6" w:uiPriority="68"/>
-    <w:lsdException w:name="Medium Grid 3 Accent 6" w:uiPriority="69"/>
-    <w:lsdException w:name="Dark List Accent 6" w:uiPriority="70"/>
-    <w:lsdException w:name="Colorful Shading Accent 6" w:uiPriority="71"/>
-    <w:lsdException w:name="Colorful List Accent 6" w:uiPriority="72"/>
-    <w:lsdException w:name="Colorful Grid Accent 6" w:uiPriority="73"/>
-    <w:lsdException w:name="Subtle Emphasis" w:uiPriority="19" w:qFormat="1"/>
-    <w:lsdException w:name="Intense Emphasis" w:uiPriority="21" w:qFormat="1"/>
-    <w:lsdException w:name="Subtle Reference" w:uiPriority="31" w:qFormat="1"/>
-    <w:lsdException w:name="Intense Reference" w:uiPriority="32" w:qFormat="1"/>
-    <w:lsdException w:name="Book Title" w:uiPriority="33" w:qFormat="1"/>
-    <w:lsdException w:name="Bibliography" w:semiHidden="1" w:uiPriority="37" w:unhideWhenUsed="1"/>
-    <w:lsdException w:name="TOC Heading" w:semiHidden="1" w:uiPriority="39" w:unhideWhenUsed="1" w:qFormat="1"/>
-    <w:lsdException w:name="Plain Table 1" w:uiPriority="41"/>
-    <w:lsdException w:name="Plain Table 2" w:uiPriority="42"/>
-    <w:lsdException w:name="Plain Table 3" w:uiPriority="43"/>
-    <w:lsdException w:name="Plain Table 4" w:uiPriority="44"/>
-    <w:lsdException w:name="Plain Table 5" w:uiPriority="45"/>
-    <w:lsdException w:name="Grid Table Light" w:uiPriority="40"/>
-    <w:lsdException w:name="Grid Table 1 Light" w:uiPriority="46"/>
-    <w:lsdException w:name="Grid Table 2" w:uiPriority="47"/>
-    <w:lsdException w:name="Grid Table 3" w:uiPriority="48"/>
-    <w:lsdException w:name="Grid Table 4" w:uiPriority="49"/>
-    <w:lsdException w:name="Grid Table 5 Dark" w:uiPriority="50"/>
-    <w:lsdException w:name="Grid Table 6 Colorful" w:uiPriority="51"/>
-    <w:lsdException w:name="Grid Table 7 Colorful" w:uiPriority="52"/>
-    <w:lsdException w:name="Grid Table 1 Light Accent 1" w:uiPriority="46"/>
-    <w:lsdException w:name="Grid Table 2 Accent 1" w:uiPriority="47"/>
-    <w:lsdException w:name="Grid Table 3 Accent 1" w:uiPriority="48"/>
-    <w:lsdException w:name="Grid Table 4 Accent 1" w:uiPriority="49"/>
-    <w:lsdException w:name="Grid Table 5 Dark Accent 1" w:uiPriority="50"/>
-    <w:lsdException w:name="Grid Table 6 Colorful Accent 1" w:uiPriority="51"/>
-    <w:lsdException w:name="Grid Table 7 Colorful Accent 1" w:uiPriority="52"/>
-    <w:lsdException w:name="Grid Table 1 Light Accent 2" w:uiPriority="46"/>
-    <w:lsdException w:name="Grid Table 2 Accent 2" w:uiPriority="47"/>
-    <w:lsdException w:name="Grid Table 3 Accent 2" w:uiPriority="48"/>
-    <w:lsdException w:name="Grid Table 4 Accent 2" w:uiPriority="49"/>
-    <w:lsdException w:name="Grid Table 5 Dark Accent 2" w:uiPriority="50"/>
-    <w:lsdException w:name="Grid Table 6 Colorful Accent 2" w:uiPriority="51"/>
-    <w:lsdException w:name="Grid Table 7 Colorful Accent 2" w:uiPriority="52"/>
-    <w:lsdException w:name="Grid Table 1 Light Accent 3" w:uiPriority="46"/>
-    <w:lsdException w:name="Grid Table 2 Accent 3" w:uiPriority="47"/>
-    <w:lsdException w:name="Grid Table 3 Accent 3" w:uiPriority="48"/>
-    <w:lsdException w:name="Grid Table 4 Accent 3" w:uiPriority="49"/>
-    <w:lsdException w:name="Grid Table 5 Dark Accent 3" w:uiPriority="50"/>
-    <w:lsdException w:name="Grid Table 6 Colorful Accent 3" w:uiPriority="51"/>
-    <w:lsdException w:name="Grid Table 7 Colorful Accent 3" w:uiPriority="52"/>
-    <w:lsdException w:name="Grid Table 1 Light Accent 4" w:uiPriority="46"/>
-    <w:lsdException w:name="Grid Table 2 Accent 4" w:uiPriority="47"/>
-    <w:lsdException w:name="Grid Table 3 Accent 4" w:uiPriority="48"/>
-    <w:lsdException w:name="Grid Table 4 Accent 4" w:uiPriority="49"/>
-    <w:lsdException w:name="Grid Table 5 Dark Accent 4" w:uiPriority="50"/>
-    <w:lsdException w:name="Grid Table 6 Colorful Accent 4" w:uiPriority="51"/>
-    <w:lsdException w:name="Grid Table 7 Colorful Accent 4" w:uiPriority="52"/>
-    <w:lsdException w:name="Grid Table 1 Light Accent 5" w:uiPriority="46"/>
-    <w:lsdException w:name="Grid Table 2 Accent 5" w:uiPriority="47"/>
-    <w:lsdException w:name="Grid Table 3 Accent 5" w:uiPriority="48"/>
-    <w:lsdException w:name="Grid Table 4 Accent 5" w:uiPriority="49"/>
-    <w:lsdException w:name="Grid Table 5 Dark Accent 5" w:uiPriority="50"/>
-    <w:lsdException w:name="Grid Table 6 Colorful Accent 5" w:uiPriority="51"/>
-    <w:lsdException w:name="Grid Table 7 Colorful Accent 5" w:uiPriority="52"/>
-    <w:lsdException w:name="Grid Table 1 Light Accent 6" w:uiPriority="46"/>
-    <w:lsdException w:name="Grid Table 2 Accent 6" w:uiPriority="47"/>
-    <w:lsdException w:name="Grid Table 3 Accent 6" w:uiPriority="48"/>
-    <w:lsdException w:name="Grid Table 4 Accent 6" w:uiPriority="49"/>
-    <w:lsdException w:name="Grid Table 5 Dark Accent 6" w:uiPriority="50"/>
-    <w:lsdException w:name="Grid Table 6 Colorful Accent 6" w:uiPriority="51"/>
-    <w:lsdException w:name="Grid Table 7 Colorful Accent 6" w:uiPriority="52"/>
-    <w:lsdException w:name="List Table 1 Light" w:uiPriority="46"/>
-    <w:lsdException w:name="List Table 2" w:uiPriority="47"/>
-    <w:lsdException w:name="List Table 3" w:uiPriority="48"/>
-    <w:lsdException w:name="List Table 4" w:uiPriority="49"/>
-    <w:lsdException w:name="List Table 5 Dark" w:uiPriority="50"/>
-    <w:lsdException w:name="List Table 6 Colorful" w:uiPriority="51"/>
-    <w:lsdException w:name="List Table 7 Colorful" w:uiPriority="52"/>
-    <w:lsdException w:name="List Table 1 Light Accent 1" w:uiPriority="46"/>
-    <w:lsdException w:name="List Table 2 Accent 1" w:uiPriority="47"/>
-    <w:lsdException w:name="List Table 3 Accent 1" w:uiPriority="48"/>
-    <w:lsdException w:name="List Table 4 Accent 1" w:uiPriority="49"/>
-    <w:lsdException w:name="List Table 5 Dark Accent 1" w:uiPriority="50"/>
-    <w:lsdException w:name="List Table 6 Colorful Accent 1" w:uiPriority="51"/>
-    <w:lsdException w:name="List Table 7 Colorful Accent 1" w:uiPriority="52"/>
-    <w:lsdException w:name="List Table 1 Light Accent 2" w:uiPriority="46"/>
-    <w:lsdException w:name="List Table 2 Accent 2" w:uiPriority="47"/>
-    <w:lsdException w:name="List Table 3 Accent 2" w:uiPriority="48"/>
-    <w:lsdException w:name="List Table 4 Accent 2" w:uiPriority="49"/>
-    <w:lsdException w:name="List Table 5 Dark Accent 2" w:uiPriority="50"/>
-    <w:lsdException w:name="List Table 6 Colorful Accent 2" w:uiPriority="51"/>
-    <w:lsdException w:name="List Table 7 Colorful Accent 2" w:uiPriority="52"/>
-    <w:lsdException w:name="List Table 1 Light Accent 3" w:uiPriority="46"/>
-    <w:lsdException w:name="List Table 2 Accent 3" w:uiPriority="47"/>
-    <w:lsdException w:name="List Table 3 Accent 3" w:uiPriority="48"/>
-    <w:lsdException w:name="List Table 4 Accent 3" w:uiPriority="49"/>
-    <w:lsdException w:name="List Table 5 Dark Accent 3" w:uiPriority="50"/>
-    <w:lsdException w:name="List Table 6 Colorful Accent 3" w:uiPriority="51"/>
-    <w:lsdException w:name="List Table 7 Colorful Accent 3" w:uiPriority="52"/>
-    <w:lsdException w:name="List Table 1 Light Accent 4" w:uiPriority="46"/>
-    <w:lsdException w:name="List Table 2 Accent 4" w:uiPriority="47"/>
-    <w:lsdException w:name="List Table 3 Accent 4" w:uiPriority="48"/>
-    <w:lsdException w:name="List Table 4 Accent 4" w:uiPriority="49"/>
-    <w:lsdException w:name="List Table 5 Dark Accent 4" w:uiPriority="50"/>
-    <w:lsdException w:name="List Table 6 Colorful Accent 4" w:uiPriority="51"/>
-    <w:lsdException w:name="List Table 7 Colorful Accent 4" w:uiPriority="52"/>
-    <w:lsdException w:name="List Table 1 Light Accent 5" w:uiPriority="46"/>
-    <w:lsdException w:name="List Table 2 Accent 5" w:uiPriority="47"/>
-    <w:lsdException w:name="List Table 3 Accent 5" w:uiPriority="48"/>
-    <w:lsdException w:name="List Table 4 Accent 5" w:uiPriority="49"/>
-    <w:lsdException w:name="List Table 5 Dark Accent 5" w:uiPriority="50"/>
-    <w:lsdException w:name="List Table 6 Colorful Accent 5" w:uiPriority="51"/>
-    <w:lsdException w:name="List Table 7 Colorful Accent 5" w:uiPriority="52"/>
-    <w:lsdException w:name="List Table 1 Light Accent 6" w:uiPriority="46"/>
-    <w:lsdException w:name="List Table 2 Accent 6" w:uiPriority="47"/>
-    <w:lsdException w:name="List Table 3 Accent 6" w:uiPriority="48"/>
-    <w:lsdException w:name="List Table 4 Accent 6" w:uiPriority="49"/>
-    <w:lsdException w:name="List Table 5 Dark Accent 6" w:uiPriority="50"/>
-    <w:lsdException w:name="List Table 6 Colorful Accent 6" w:uiPriority="51"/>
-    <w:lsdException w:name="List Table 7 Colorful Accent 6" w:uiPriority="52"/>
+  <w:latentStyles w:defLockedState="0" w:defUIPriority="99" w:defSemiHidden="1" w:defUnhideWhenUsed="1" w:defQFormat="0" w:count="267">
+    <w:lsdException w:name="Normal" w:semiHidden="0" w:uiPriority="0" w:unhideWhenUsed="0" w:qFormat="1"/>
+    <w:lsdException w:name="heading 1" w:semiHidden="0" w:uiPriority="9" w:unhideWhenUsed="0" w:qFormat="1"/>
+    <w:lsdException w:name="heading 2" w:uiPriority="9" w:qFormat="1"/>
+    <w:lsdException w:name="heading 3" w:uiPriority="9" w:qFormat="1"/>
+    <w:lsdException w:name="heading 4" w:uiPriority="9" w:qFormat="1"/>
+    <w:lsdException w:name="heading 5" w:uiPriority="9" w:qFormat="1"/>
+    <w:lsdException w:name="heading 6" w:uiPriority="9" w:qFormat="1"/>
+    <w:lsdException w:name="heading 7" w:uiPriority="9" w:qFormat="1"/>
+    <w:lsdException w:name="heading 8" w:uiPriority="9" w:qFormat="1"/>
+    <w:lsdException w:name="heading 9" w:uiPriority="9" w:qFormat="1"/>
+    <w:lsdException w:name="toc 1" w:uiPriority="39"/>
+    <w:lsdException w:name="toc 2" w:uiPriority="39"/>
+    <w:lsdException w:name="toc 3" w:uiPriority="39"/>
+    <w:lsdException w:name="toc 4" w:uiPriority="39"/>
+    <w:lsdException w:name="toc 5" w:uiPriority="39"/>
+    <w:lsdException w:name="toc 6" w:uiPriority="39"/>
+    <w:lsdException w:name="toc 7" w:uiPriority="39"/>
+    <w:lsdException w:name="toc 8" w:uiPriority="39"/>
+    <w:lsdException w:name="toc 9" w:uiPriority="39"/>
+    <w:lsdException w:name="caption" w:uiPriority="35" w:qFormat="1"/>
+    <w:lsdException w:name="Title" w:semiHidden="0" w:uiPriority="10" w:unhideWhenUsed="0" w:qFormat="1"/>
+    <w:lsdException w:name="Default Paragraph Font" w:uiPriority="1"/>
+    <w:lsdException w:name="Subtitle" w:semiHidden="0" w:uiPriority="11" w:unhideWhenUsed="0" w:qFormat="1"/>
+    <w:lsdException w:name="Strong" w:semiHidden="0" w:uiPriority="22" w:unhideWhenUsed="0" w:qFormat="1"/>
+    <w:lsdException w:name="Emphasis" w:semiHidden="0" w:uiPriority="20" w:unhideWhenUsed="0" w:qFormat="1"/>
+    <w:lsdException w:name="Table Grid" w:semiHidden="0" w:uiPriority="39" w:unhideWhenUsed="0"/>
+    <w:lsdException w:name="Placeholder Text" w:unhideWhenUsed="0"/>
+    <w:lsdException w:name="No Spacing" w:semiHidden="0" w:uiPriority="1" w:unhideWhenUsed="0" w:qFormat="1"/>
+    <w:lsdException w:name="Light Shading" w:semiHidden="0" w:uiPriority="60" w:unhideWhenUsed="0"/>
+    <w:lsdException w:name="Light List" w:semiHidden="0" w:uiPriority="61" w:unhideWhenUsed="0"/>
+    <w:lsdException w:name="Light Grid" w:semiHidden="0" w:uiPriority="62" w:unhideWhenUsed="0"/>
+    <w:lsdException w:name="Medium Shading 1" w:semiHidden="0" w:uiPriority="63" w:unhideWhenUsed="0"/>
+    <w:lsdException w:name="Medium Shading 2" w:semiHidden="0" w:uiPriority="64" w:unhideWhenUsed="0"/>
+    <w:lsdException w:name="Medium List 1" w:semiHidden="0" w:uiPriority="65" w:unhideWhenUsed="0"/>
+    <w:lsdException w:name="Medium List 2" w:semiHidden="0" w:uiPriority="66" w:unhideWhenUsed="0"/>
+    <w:lsdException w:name="Medium Grid 1" w:semiHidden="0" w:uiPriority="67" w:unhideWhenUsed="0"/>
+    <w:lsdException w:name="Medium Grid 2" w:semiHidden="0" w:uiPriority="68" w:unhideWhenUsed="0"/>
+    <w:lsdException w:name="Medium Grid 3" w:semiHidden="0" w:uiPriority="69" w:unhideWhenUsed="0"/>
+    <w:lsdException w:name="Dark List" w:semiHidden="0" w:uiPriority="70" w:unhideWhenUsed="0"/>
+    <w:lsdException w:name="Colorful Shading" w:semiHidden="0" w:uiPriority="71" w:unhideWhenUsed="0"/>
+    <w:lsdException w:name="Colorful List" w:semiHidden="0" w:uiPriority="72" w:unhideWhenUsed="0"/>
+    <w:lsdException w:name="Colorful Grid" w:semiHidden="0" w:uiPriority="73" w:unhideWhenUsed="0"/>
+    <w:lsdException w:name="Light Shading Accent 1" w:semiHidden="0" w:uiPriority="60" w:unhideWhenUsed="0"/>
+    <w:lsdException w:name="Light List Accent 1" w:semiHidden="0" w:uiPriority="61" w:unhideWhenUsed="0"/>
+    <w:lsdException w:name="Light Grid Accent 1" w:semiHidden="0" w:uiPriority="62" w:unhideWhenUsed="0"/>
+    <w:lsdException w:name="Medium Shading 1 Accent 1" w:semiHidden="0" w:uiPriority="63" w:unhideWhenUsed="0"/>
+    <w:lsdException w:name="Medium Shading 2 Accent 1" w:semiHidden="0" w:uiPriority="64" w:unhideWhenUsed="0"/>
+    <w:lsdException w:name="Medium List 1 Accent 1" w:semiHidden="0" w:uiPriority="65" w:unhideWhenUsed="0"/>
+    <w:lsdException w:name="Revision" w:unhideWhenUsed="0"/>
+    <w:lsdException w:name="List Paragraph" w:semiHidden="0" w:uiPriority="34" w:unhideWhenUsed="0" w:qFormat="1"/>
+    <w:lsdException w:name="Quote" w:semiHidden="0" w:uiPriority="29" w:unhideWhenUsed="0" w:qFormat="1"/>
+    <w:lsdException w:name="Intense Quote" w:semiHidden="0" w:uiPriority="30" w:unhideWhenUsed="0" w:qFormat="1"/>
+    <w:lsdException w:name="Medium List 2 Accent 1" w:semiHidden="0" w:uiPriority="66" w:unhideWhenUsed="0"/>
+    <w:lsdException w:name="Medium Grid 1 Accent 1" w:semiHidden="0" w:uiPriority="67" w:unhideWhenUsed="0"/>
+    <w:lsdException w:name="Medium Grid 2 Accent 1" w:semiHidden="0" w:uiPriority="68" w:unhideWhenUsed="0"/>
+    <w:lsdException w:name="Medium Grid 3 Accent 1" w:semiHidden="0" w:uiPriority="69" w:unhideWhenUsed="0"/>
+    <w:lsdException w:name="Dark List Accent 1" w:semiHidden="0" w:uiPriority="70" w:unhideWhenUsed="0"/>
+    <w:lsdException w:name="Colorful Shading Accent 1" w:semiHidden="0" w:uiPriority="71" w:unhideWhenUsed="0"/>
+    <w:lsdException w:name="Colorful List Accent 1" w:semiHidden="0" w:uiPriority="72" w:unhideWhenUsed="0"/>
+    <w:lsdException w:name="Colorful Grid Accent 1" w:semiHidden="0" w:uiPriority="73" w:unhideWhenUsed="0"/>
+    <w:lsdException w:name="Light Shading Accent 2" w:semiHidden="0" w:uiPriority="60" w:unhideWhenUsed="0"/>
+    <w:lsdException w:name="Light List Accent 2" w:semiHidden="0" w:uiPriority="61" w:unhideWhenUsed="0"/>
+    <w:lsdException w:name="Light Grid Accent 2" w:semiHidden="0" w:uiPriority="62" w:unhideWhenUsed="0"/>
+    <w:lsdException w:name="Medium Shading 1 Accent 2" w:semiHidden="0" w:uiPriority="63" w:unhideWhenUsed="0"/>
+    <w:lsdException w:name="Medium Shading 2 Accent 2" w:semiHidden="0" w:uiPriority="64" w:unhideWhenUsed="0"/>
+    <w:lsdException w:name="Medium List 1 Accent 2" w:semiHidden="0" w:uiPriority="65" w:unhideWhenUsed="0"/>
+    <w:lsdException w:name="Medium List 2 Accent 2" w:semiHidden="0" w:uiPriority="66" w:unhideWhenUsed="0"/>
+    <w:lsdException w:name="Medium Grid 1 Accent 2" w:semiHidden="0" w:uiPriority="67" w:unhideWhenUsed="0"/>
+    <w:lsdException w:name="Medium Grid 2 Accent 2" w:semiHidden="0" w:uiPriority="68" w:unhideWhenUsed="0"/>
+    <w:lsdException w:name="Medium Grid 3 Accent 2" w:semiHidden="0" w:uiPriority="69" w:unhideWhenUsed="0"/>
+    <w:lsdException w:name="Dark List Accent 2" w:semiHidden="0" w:uiPriority="70" w:unhideWhenUsed="0"/>
+    <w:lsdException w:name="Colorful Shading Accent 2" w:semiHidden="0" w:uiPriority="71" w:unhideWhenUsed="0"/>
+    <w:lsdException w:name="Colorful List Accent 2" w:semiHidden="0" w:uiPriority="72" w:unhideWhenUsed="0"/>
+    <w:lsdException w:name="Colorful Grid Accent 2" w:semiHidden="0" w:uiPriority="73" w:unhideWhenUsed="0"/>
+    <w:lsdException w:name="Light Shading Accent 3" w:semiHidden="0" w:uiPriority="60" w:unhideWhenUsed="0"/>
+    <w:lsdException w:name="Light List Accent 3" w:semiHidden="0" w:uiPriority="61" w:unhideWhenUsed="0"/>
+    <w:lsdException w:name="Light Grid Accent 3" w:semiHidden="0" w:uiPriority="62" w:unhideWhenUsed="0"/>
+    <w:lsdException w:name="Medium Shading 1 Accent 3" w:semiHidden="0" w:uiPriority="63" w:unhideWhenUsed="0"/>
+    <w:lsdException w:name="Medium Shading 2 Accent 3" w:semiHidden="0" w:uiPriority="64" w:unhideWhenUsed="0"/>
+    <w:lsdException w:name="Medium List 1 Accent 3" w:semiHidden="0" w:uiPriority="65" w:unhideWhenUsed="0"/>
+    <w:lsdException w:name="Medium List 2 Accent 3" w:semiHidden="0" w:uiPriority="66" w:unhideWhenUsed="0"/>
+    <w:lsdException w:name="Medium Grid 1 Accent 3" w:semiHidden="0" w:uiPriority="67" w:unhideWhenUsed="0"/>
+    <w:lsdException w:name="Medium Grid 2 Accent 3" w:semiHidden="0" w:uiPriority="68" w:unhideWhenUsed="0"/>
+    <w:lsdException w:name="Medium Grid 3 Accent 3" w:semiHidden="0" w:uiPriority="69" w:unhideWhenUsed="0"/>
+    <w:lsdException w:name="Dark List Accent 3" w:semiHidden="0" w:uiPriority="70" w:unhideWhenUsed="0"/>
+    <w:lsdException w:name="Colorful Shading Accent 3" w:semiHidden="0" w:uiPriority="71" w:unhideWhenUsed="0"/>
+    <w:lsdException w:name="Colorful List Accent 3" w:semiHidden="0" w:uiPriority="72" w:unhideWhenUsed="0"/>
+    <w:lsdException w:name="Colorful Grid Accent 3" w:semiHidden="0" w:uiPriority="73" w:unhideWhenUsed="0"/>
+    <w:lsdException w:name="Light Shading Accent 4" w:semiHidden="0" w:uiPriority="60" w:unhideWhenUsed="0"/>
+    <w:lsdException w:name="Light List Accent 4" w:semiHidden="0" w:uiPriority="61" w:unhideWhenUsed="0"/>
+    <w:lsdException w:name="Light Grid Accent 4" w:semiHidden="0" w:uiPriority="62" w:unhideWhenUsed="0"/>
+    <w:lsdException w:name="Medium Shading 1 Accent 4" w:semiHidden="0" w:uiPriority="63" w:unhideWhenUsed="0"/>
+    <w:lsdException w:name="Medium Shading 2 Accent 4" w:semiHidden="0" w:uiPriority="64" w:unhideWhenUsed="0"/>
+    <w:lsdException w:name="Medium List 1 Accent 4" w:semiHidden="0" w:uiPriority="65" w:unhideWhenUsed="0"/>
+    <w:lsdException w:name="Medium List 2 Accent 4" w:semiHidden="0" w:uiPriority="66" w:unhideWhenUsed="0"/>
+    <w:lsdException w:name="Medium Grid 1 Accent 4" w:semiHidden="0" w:uiPriority="67" w:unhideWhenUsed="0"/>
+    <w:lsdException w:name="Medium Grid 2 Accent 4" w:semiHidden="0" w:uiPriority="68" w:unhideWhenUsed="0"/>
+    <w:lsdException w:name="Medium Grid 3 Accent 4" w:semiHidden="0" w:uiPriority="69" w:unhideWhenUsed="0"/>
+    <w:lsdException w:name="Dark List Accent 4" w:semiHidden="0" w:uiPriority="70" w:unhideWhenUsed="0"/>
+    <w:lsdException w:name="Colorful Shading Accent 4" w:semiHidden="0" w:uiPriority="71" w:unhideWhenUsed="0"/>
+    <w:lsdException w:name="Colorful List Accent 4" w:semiHidden="0" w:uiPriority="72" w:unhideWhenUsed="0"/>
+    <w:lsdException w:name="Colorful Grid Accent 4" w:semiHidden="0" w:uiPriority="73" w:unhideWhenUsed="0"/>
+    <w:lsdException w:name="Light Shading Accent 5" w:semiHidden="0" w:uiPriority="60" w:unhideWhenUsed="0"/>
+    <w:lsdException w:name="Light List Accent 5" w:semiHidden="0" w:uiPriority="61" w:unhideWhenUsed="0"/>
+    <w:lsdException w:name="Light Grid Accent 5" w:semiHidden="0" w:uiPriority="62" w:unhideWhenUsed="0"/>
+    <w:lsdException w:name="Medium Shading 1 Accent 5" w:semiHidden="0" w:uiPriority="63" w:unhideWhenUsed="0"/>
+    <w:lsdException w:name="Medium Shading 2 Accent 5" w:semiHidden="0" w:uiPriority="64" w:unhideWhenUsed="0"/>
+    <w:lsdException w:name="Medium List 1 Accent 5" w:semiHidden="0" w:uiPriority="65" w:unhideWhenUsed="0"/>
+    <w:lsdException w:name="Medium List 2 Accent 5" w:semiHidden="0" w:uiPriority="66" w:unhideWhenUsed="0"/>
+    <w:lsdException w:name="Medium Grid 1 Accent 5" w:semiHidden="0" w:uiPriority="67" w:unhideWhenUsed="0"/>
+    <w:lsdException w:name="Medium Grid 2 Accent 5" w:semiHidden="0" w:uiPriority="68" w:unhideWhenUsed="0"/>
+    <w:lsdException w:name="Medium Grid 3 Accent 5" w:semiHidden="0" w:uiPriority="69" w:unhideWhenUsed="0"/>
+    <w:lsdException w:name="Dark List Accent 5" w:semiHidden="0" w:uiPriority="70" w:unhideWhenUsed="0"/>
+    <w:lsdException w:name="Colorful Shading Accent 5" w:semiHidden="0" w:uiPriority="71" w:unhideWhenUsed="0"/>
+    <w:lsdException w:name="Colorful List Accent 5" w:semiHidden="0" w:uiPriority="72" w:unhideWhenUsed="0"/>
+    <w:lsdException w:name="Colorful Grid Accent 5" w:semiHidden="0" w:uiPriority="73" w:unhideWhenUsed="0"/>
+    <w:lsdException w:name="Light Shading Accent 6" w:semiHidden="0" w:uiPriority="60" w:unhideWhenUsed="0"/>
+    <w:lsdException w:name="Light List Accent 6" w:semiHidden="0" w:uiPriority="61" w:unhideWhenUsed="0"/>
+    <w:lsdException w:name="Light Grid Accent 6" w:semiHidden="0" w:uiPriority="62" w:unhideWhenUsed="0"/>
+    <w:lsdException w:name="Medium Shading 1 Accent 6" w:semiHidden="0" w:uiPriority="63" w:unhideWhenUsed="0"/>
+    <w:lsdException w:name="Medium Shading 2 Accent 6" w:semiHidden="0" w:uiPriority="64" w:unhideWhenUsed="0"/>
+    <w:lsdException w:name="Medium List 1 Accent 6" w:semiHidden="0" w:uiPriority="65" w:unhideWhenUsed="0"/>
+    <w:lsdException w:name="Medium List 2 Accent 6" w:semiHidden="0" w:uiPriority="66" w:unhideWhenUsed="0"/>
+    <w:lsdException w:name="Medium Grid 1 Accent 6" w:semiHidden="0" w:uiPriority="67" w:unhideWhenUsed="0"/>
+    <w:lsdException w:name="Medium Grid 2 Accent 6" w:semiHidden="0" w:uiPriority="68" w:unhideWhenUsed="0"/>
+    <w:lsdException w:name="Medium Grid 3 Accent 6" w:semiHidden="0" w:uiPriority="69" w:unhideWhenUsed="0"/>
+    <w:lsdException w:name="Dark List Accent 6" w:semiHidden="0" w:uiPriority="70" w:unhideWhenUsed="0"/>
+    <w:lsdException w:name="Colorful Shading Accent 6" w:semiHidden="0" w:uiPriority="71" w:unhideWhenUsed="0"/>
+    <w:lsdException w:name="Colorful List Accent 6" w:semiHidden="0" w:uiPriority="72" w:unhideWhenUsed="0"/>
+    <w:lsdException w:name="Colorful Grid Accent 6" w:semiHidden="0" w:uiPriority="73" w:unhideWhenUsed="0"/>
+    <w:lsdException w:name="Subtle Emphasis" w:semiHidden="0" w:uiPriority="19" w:unhideWhenUsed="0" w:qFormat="1"/>
+    <w:lsdException w:name="Intense Emphasis" w:semiHidden="0" w:uiPriority="21" w:unhideWhenUsed="0" w:qFormat="1"/>
+    <w:lsdException w:name="Subtle Reference" w:semiHidden="0" w:uiPriority="31" w:unhideWhenUsed="0" w:qFormat="1"/>
+    <w:lsdException w:name="Intense Reference" w:semiHidden="0" w:uiPriority="32" w:unhideWhenUsed="0" w:qFormat="1"/>
+    <w:lsdException w:name="Book Title" w:semiHidden="0" w:uiPriority="33" w:unhideWhenUsed="0" w:qFormat="1"/>
+    <w:lsdException w:name="Bibliography" w:uiPriority="37"/>
+    <w:lsdException w:name="TOC Heading" w:uiPriority="39" w:qFormat="1"/>
+  </w:latentStyles>
+  <w:style w:type="paragraph" w:default="1" w:styleId="Normal">
+    <w:name w:val="Normal"/>
+    <w:qFormat/>
+  </w:style>
+  <w:style w:type="paragraph" w:styleId="Heading1">
+    <w:name w:val="heading 1"/>
+    <w:basedOn w:val="Normal"/>
+    <w:next w:val="Normal"/>
+    <w:link w:val="Heading1Char"/>
+    <w:uiPriority w:val="9"/>
+    <w:qFormat/>
+    <w:rsid w:val="00532044"/>
+    <w:pPr>
+      <w:keepNext/>
+      <w:keepLines/>
+      <w:spacing w:before="240" w:after="0"/>
+      <w:outlineLvl w:val="0"/>
+    </w:pPr>
+    <w:rPr>
+      <w:rFonts w:asciiTheme="majorHAnsi" w:eastAsiaTheme="majorEastAsia" w:hAnsiTheme="majorHAnsi" w:cstheme="majorBidi"/>
+      <w:color w:val="2E74B5" w:themeColor="accent1" w:themeShade="BF"/>
+      <w:sz w:val="32"/>
+      <w:szCs w:val="32"/>
+    </w:rPr>
+  </w:style>
+  <w:style w:type="character" w:default="1" w:styleId="DefaultParagraphFont">
+    <w:name w:val="Default Paragraph Font"/>
+    <w:uiPriority w:val="1"/>
+    <w:semiHidden/>
+    <w:unhideWhenUsed/>
+  </w:style>
+  <w:style w:type="table" w:default="1" w:styleId="TableNormal">
+    <w:name w:val="Normal Table"/>
+    <w:uiPriority w:val="99"/>
+    <w:semiHidden/>
+    <w:unhideWhenUsed/>
+    <w:tblPr>
+      <w:tblInd w:w="0" w:type="dxa"/>
+      <w:tblCellMar>
+        <w:top w:w="0" w:type="dxa"/>
+        <w:left w:w="108" w:type="dxa"/>
+        <w:bottom w:w="0" w:type="dxa"/>
+        <w:right w:w="108" w:type="dxa"/>
+      </w:tblCellMar>
+    </w:tblPr>
+  </w:style>
+  <w:style w:type="numbering" w:default="1" w:styleId="NoList">
+    <w:name w:val="No List"/>
+    <w:uiPriority w:val="99"/>
+    <w:semiHidden/>
+    <w:unhideWhenUsed/>
+  </w:style>
+  <w:style w:type="paragraph" w:styleId="ListParagraph">
+    <w:name w:val="List Paragraph"/>
+    <w:basedOn w:val="Normal"/>
+    <w:uiPriority w:val="34"/>
+    <w:qFormat/>
+    <w:rsid w:val="00A77377"/>
+    <w:pPr>
+      <w:ind w:left="720"/>
+      <w:contextualSpacing/>
+    </w:pPr>
+  </w:style>
+  <w:style w:type="paragraph" w:styleId="Header">
+    <w:name w:val="header"/>
+    <w:basedOn w:val="Normal"/>
+    <w:link w:val="HeaderChar"/>
+    <w:uiPriority w:val="99"/>
+    <w:unhideWhenUsed/>
+    <w:rsid w:val="00814AB3"/>
+    <w:pPr>
+      <w:tabs>
+        <w:tab w:val="center" w:pos="4680"/>
+        <w:tab w:val="right" w:pos="9360"/>
+      </w:tabs>
+      <w:spacing w:after="0" w:line="240" w:lineRule="auto"/>
+    </w:pPr>
+  </w:style>
+  <w:style w:type="character" w:customStyle="1" w:styleId="HeaderChar">
+    <w:name w:val="Header Char"/>
+    <w:basedOn w:val="DefaultParagraphFont"/>
+    <w:link w:val="Header"/>
+    <w:uiPriority w:val="99"/>
+    <w:rsid w:val="00814AB3"/>
+  </w:style>
+  <w:style w:type="paragraph" w:styleId="Footer">
+    <w:name w:val="footer"/>
+    <w:basedOn w:val="Normal"/>
+    <w:link w:val="FooterChar"/>
+    <w:uiPriority w:val="99"/>
+    <w:unhideWhenUsed/>
+    <w:rsid w:val="00814AB3"/>
+    <w:pPr>
+      <w:tabs>
+        <w:tab w:val="center" w:pos="4680"/>
+        <w:tab w:val="right" w:pos="9360"/>
+      </w:tabs>
+      <w:spacing w:after="0" w:line="240" w:lineRule="auto"/>
+    </w:pPr>
+  </w:style>
+  <w:style w:type="character" w:customStyle="1" w:styleId="FooterChar">
+    <w:name w:val="Footer Char"/>
+    <w:basedOn w:val="DefaultParagraphFont"/>
+    <w:link w:val="Footer"/>
+    <w:uiPriority w:val="99"/>
+    <w:rsid w:val="00814AB3"/>
+  </w:style>
+  <w:style w:type="character" w:customStyle="1" w:styleId="Heading1Char">
+    <w:name w:val="Heading 1 Char"/>
+    <w:basedOn w:val="DefaultParagraphFont"/>
+    <w:link w:val="Heading1"/>
+    <w:uiPriority w:val="9"/>
+    <w:rsid w:val="00532044"/>
+    <w:rPr>
+      <w:rFonts w:asciiTheme="majorHAnsi" w:eastAsiaTheme="majorEastAsia" w:hAnsiTheme="majorHAnsi" w:cstheme="majorBidi"/>
+      <w:color w:val="2E74B5" w:themeColor="accent1" w:themeShade="BF"/>
+      <w:sz w:val="32"/>
+      <w:szCs w:val="32"/>
+    </w:rPr>
+  </w:style>
+  <w:style w:type="paragraph" w:styleId="Title">
+    <w:name w:val="Title"/>
+    <w:basedOn w:val="Normal"/>
+    <w:next w:val="Normal"/>
+    <w:link w:val="TitleChar"/>
+    <w:uiPriority w:val="10"/>
+    <w:qFormat/>
+    <w:rsid w:val="00532044"/>
+    <w:pPr>
+      <w:spacing w:after="0" w:line="240" w:lineRule="auto"/>
+      <w:contextualSpacing/>
+    </w:pPr>
+    <w:rPr>
+      <w:rFonts w:asciiTheme="majorHAnsi" w:eastAsiaTheme="majorEastAsia" w:hAnsiTheme="majorHAnsi" w:cstheme="majorBidi"/>
+      <w:spacing w:val="-10"/>
+      <w:kern w:val="28"/>
+      <w:sz w:val="56"/>
+      <w:szCs w:val="56"/>
+    </w:rPr>
+  </w:style>
+  <w:style w:type="character" w:customStyle="1" w:styleId="TitleChar">
+    <w:name w:val="Title Char"/>
+    <w:basedOn w:val="DefaultParagraphFont"/>
+    <w:link w:val="Title"/>
+    <w:uiPriority w:val="10"/>
+    <w:rsid w:val="00532044"/>
+    <w:rPr>
+      <w:rFonts w:asciiTheme="majorHAnsi" w:eastAsiaTheme="majorEastAsia" w:hAnsiTheme="majorHAnsi" w:cstheme="majorBidi"/>
+      <w:spacing w:val="-10"/>
+      <w:kern w:val="28"/>
+      <w:sz w:val="56"/>
+      <w:szCs w:val="56"/>
+    </w:rPr>
+  </w:style>
+</w:styles>
+</file>
+
+<file path=word/stylesWithEffects.xml><?xml version="1.0" encoding="utf-8"?>
+<w:styles xmlns:wpc="http://schemas.microsoft.com/office/word/2010/wordprocessingCanvas" xmlns:mc="http://schemas.openxmlformats.org/markup-compatibility/2006" xmlns:o="urn:schemas-microsoft-com:office:office" xmlns:r="http://schemas.openxmlformats.org/officeDocument/2006/relationships" xmlns:m="http://schemas.openxmlformats.org/officeDocument/2006/math" xmlns:v="urn:schemas-microsoft-com:vml" xmlns:wp14="http://schemas.microsoft.com/office/word/2010/wordprocessingDrawing" xmlns:wp="http://schemas.openxmlformats.org/drawingml/2006/wordprocessingDrawing" xmlns:w10="urn:schemas-microsoft-com:office:word" xmlns:w="http://schemas.openxmlformats.org/wordprocessingml/2006/main" xmlns:w14="http://schemas.microsoft.com/office/word/2010/wordml" xmlns:wpg="http://schemas.microsoft.com/office/word/2010/wordprocessingGroup" xmlns:wpi="http://schemas.microsoft.com/office/word/2010/wordprocessingInk" xmlns:wne="http://schemas.microsoft.com/office/word/2006/wordml" xmlns:wps="http://schemas.microsoft.com/office/word/2010/wordprocessingShape" mc:Ignorable="w14 wp14">
+  <w:docDefaults>
+    <w:rPrDefault>
+      <w:rPr>
+        <w:rFonts w:asciiTheme="minorHAnsi" w:eastAsiaTheme="minorHAnsi" w:hAnsiTheme="minorHAnsi" w:cstheme="minorBidi"/>
+        <w:sz w:val="22"/>
+        <w:szCs w:val="22"/>
+        <w:lang w:val="en-US" w:eastAsia="en-US" w:bidi="ar-SA"/>
+      </w:rPr>
+    </w:rPrDefault>
+    <w:pPrDefault>
+      <w:pPr>
+        <w:spacing w:after="160" w:line="259" w:lineRule="auto"/>
+      </w:pPr>
+    </w:pPrDefault>
+  </w:docDefaults>
+  <w:latentStyles w:defLockedState="0" w:defUIPriority="99" w:defSemiHidden="1" w:defUnhideWhenUsed="1" w:defQFormat="0" w:count="267">
+    <w:lsdException w:name="Normal" w:semiHidden="0" w:uiPriority="0" w:unhideWhenUsed="0" w:qFormat="1"/>
+    <w:lsdException w:name="heading 1" w:semiHidden="0" w:uiPriority="9" w:unhideWhenUsed="0" w:qFormat="1"/>
+    <w:lsdException w:name="heading 2" w:uiPriority="9" w:qFormat="1"/>
+    <w:lsdException w:name="heading 3" w:uiPriority="9" w:qFormat="1"/>
+    <w:lsdException w:name="heading 4" w:uiPriority="9" w:qFormat="1"/>
+    <w:lsdException w:name="heading 5" w:uiPriority="9" w:qFormat="1"/>
+    <w:lsdException w:name="heading 6" w:uiPriority="9" w:qFormat="1"/>
+    <w:lsdException w:name="heading 7" w:uiPriority="9" w:qFormat="1"/>
+    <w:lsdException w:name="heading 8" w:uiPriority="9" w:qFormat="1"/>
+    <w:lsdException w:name="heading 9" w:uiPriority="9" w:qFormat="1"/>
+    <w:lsdException w:name="toc 1" w:uiPriority="39"/>
+    <w:lsdException w:name="toc 2" w:uiPriority="39"/>
+    <w:lsdException w:name="toc 3" w:uiPriority="39"/>
+    <w:lsdException w:name="toc 4" w:uiPriority="39"/>
+    <w:lsdException w:name="toc 5" w:uiPriority="39"/>
+    <w:lsdException w:name="toc 6" w:uiPriority="39"/>
+    <w:lsdException w:name="toc 7" w:uiPriority="39"/>
+    <w:lsdException w:name="toc 8" w:uiPriority="39"/>
+    <w:lsdException w:name="toc 9" w:uiPriority="39"/>
+    <w:lsdException w:name="caption" w:uiPriority="35" w:qFormat="1"/>
+    <w:lsdException w:name="Title" w:semiHidden="0" w:uiPriority="10" w:unhideWhenUsed="0" w:qFormat="1"/>
+    <w:lsdException w:name="Default Paragraph Font" w:uiPriority="1"/>
+    <w:lsdException w:name="Subtitle" w:semiHidden="0" w:uiPriority="11" w:unhideWhenUsed="0" w:qFormat="1"/>
+    <w:lsdException w:name="Strong" w:semiHidden="0" w:uiPriority="22" w:unhideWhenUsed="0" w:qFormat="1"/>
+    <w:lsdException w:name="Emphasis" w:semiHidden="0" w:uiPriority="20" w:unhideWhenUsed="0" w:qFormat="1"/>
+    <w:lsdException w:name="Table Grid" w:semiHidden="0" w:uiPriority="39" w:unhideWhenUsed="0"/>
+    <w:lsdException w:name="Placeholder Text" w:unhideWhenUsed="0"/>
+    <w:lsdException w:name="No Spacing" w:semiHidden="0" w:uiPriority="1" w:unhideWhenUsed="0" w:qFormat="1"/>
+    <w:lsdException w:name="Light Shading" w:semiHidden="0" w:uiPriority="60" w:unhideWhenUsed="0"/>
+    <w:lsdException w:name="Light List" w:semiHidden="0" w:uiPriority="61" w:unhideWhenUsed="0"/>
+    <w:lsdException w:name="Light Grid" w:semiHidden="0" w:uiPriority="62" w:unhideWhenUsed="0"/>
+    <w:lsdException w:name="Medium Shading 1" w:semiHidden="0" w:uiPriority="63" w:unhideWhenUsed="0"/>
+    <w:lsdException w:name="Medium Shading 2" w:semiHidden="0" w:uiPriority="64" w:unhideWhenUsed="0"/>
+    <w:lsdException w:name="Medium List 1" w:semiHidden="0" w:uiPriority="65" w:unhideWhenUsed="0"/>
+    <w:lsdException w:name="Medium List 2" w:semiHidden="0" w:uiPriority="66" w:unhideWhenUsed="0"/>
+    <w:lsdException w:name="Medium Grid 1" w:semiHidden="0" w:uiPriority="67" w:unhideWhenUsed="0"/>
+    <w:lsdException w:name="Medium Grid 2" w:semiHidden="0" w:uiPriority="68" w:unhideWhenUsed="0"/>
+    <w:lsdException w:name="Medium Grid 3" w:semiHidden="0" w:uiPriority="69" w:unhideWhenUsed="0"/>
+    <w:lsdException w:name="Dark List" w:semiHidden="0" w:uiPriority="70" w:unhideWhenUsed="0"/>
+    <w:lsdException w:name="Colorful Shading" w:semiHidden="0" w:uiPriority="71" w:unhideWhenUsed="0"/>
+    <w:lsdException w:name="Colorful List" w:semiHidden="0" w:uiPriority="72" w:unhideWhenUsed="0"/>
+    <w:lsdException w:name="Colorful Grid" w:semiHidden="0" w:uiPriority="73" w:unhideWhenUsed="0"/>
+    <w:lsdException w:name="Light Shading Accent 1" w:semiHidden="0" w:uiPriority="60" w:unhideWhenUsed="0"/>
+    <w:lsdException w:name="Light List Accent 1" w:semiHidden="0" w:uiPriority="61" w:unhideWhenUsed="0"/>
+    <w:lsdException w:name="Light Grid Accent 1" w:semiHidden="0" w:uiPriority="62" w:unhideWhenUsed="0"/>
+    <w:lsdException w:name="Medium Shading 1 Accent 1" w:semiHidden="0" w:uiPriority="63" w:unhideWhenUsed="0"/>
+    <w:lsdException w:name="Medium Shading 2 Accent 1" w:semiHidden="0" w:uiPriority="64" w:unhideWhenUsed="0"/>
+    <w:lsdException w:name="Medium List 1 Accent 1" w:semiHidden="0" w:uiPriority="65" w:unhideWhenUsed="0"/>
+    <w:lsdException w:name="Revision" w:unhideWhenUsed="0"/>
+    <w:lsdException w:name="List Paragraph" w:semiHidden="0" w:uiPriority="34" w:unhideWhenUsed="0" w:qFormat="1"/>
+    <w:lsdException w:name="Quote" w:semiHidden="0" w:uiPriority="29" w:unhideWhenUsed="0" w:qFormat="1"/>
+    <w:lsdException w:name="Intense Quote" w:semiHidden="0" w:uiPriority="30" w:unhideWhenUsed="0" w:qFormat="1"/>
+    <w:lsdException w:name="Medium List 2 Accent 1" w:semiHidden="0" w:uiPriority="66" w:unhideWhenUsed="0"/>
+    <w:lsdException w:name="Medium Grid 1 Accent 1" w:semiHidden="0" w:uiPriority="67" w:unhideWhenUsed="0"/>
+    <w:lsdException w:name="Medium Grid 2 Accent 1" w:semiHidden="0" w:uiPriority="68" w:unhideWhenUsed="0"/>
+    <w:lsdException w:name="Medium Grid 3 Accent 1" w:semiHidden="0" w:uiPriority="69" w:unhideWhenUsed="0"/>
+    <w:lsdException w:name="Dark List Accent 1" w:semiHidden="0" w:uiPriority="70" w:unhideWhenUsed="0"/>
+    <w:lsdException w:name="Colorful Shading Accent 1" w:semiHidden="0" w:uiPriority="71" w:unhideWhenUsed="0"/>
+    <w:lsdException w:name="Colorful List Accent 1" w:semiHidden="0" w:uiPriority="72" w:unhideWhenUsed="0"/>
+    <w:lsdException w:name="Colorful Grid Accent 1" w:semiHidden="0" w:uiPriority="73" w:unhideWhenUsed="0"/>
+    <w:lsdException w:name="Light Shading Accent 2" w:semiHidden="0" w:uiPriority="60" w:unhideWhenUsed="0"/>
+    <w:lsdException w:name="Light List Accent 2" w:semiHidden="0" w:uiPriority="61" w:unhideWhenUsed="0"/>
+    <w:lsdException w:name="Light Grid Accent 2" w:semiHidden="0" w:uiPriority="62" w:unhideWhenUsed="0"/>
+    <w:lsdException w:name="Medium Shading 1 Accent 2" w:semiHidden="0" w:uiPriority="63" w:unhideWhenUsed="0"/>
+    <w:lsdException w:name="Medium Shading 2 Accent 2" w:semiHidden="0" w:uiPriority="64" w:unhideWhenUsed="0"/>
+    <w:lsdException w:name="Medium List 1 Accent 2" w:semiHidden="0" w:uiPriority="65" w:unhideWhenUsed="0"/>
+    <w:lsdException w:name="Medium List 2 Accent 2" w:semiHidden="0" w:uiPriority="66" w:unhideWhenUsed="0"/>
+    <w:lsdException w:name="Medium Grid 1 Accent 2" w:semiHidden="0" w:uiPriority="67" w:unhideWhenUsed="0"/>
+    <w:lsdException w:name="Medium Grid 2 Accent 2" w:semiHidden="0" w:uiPriority="68" w:unhideWhenUsed="0"/>
+    <w:lsdException w:name="Medium Grid 3 Accent 2" w:semiHidden="0" w:uiPriority="69" w:unhideWhenUsed="0"/>
+    <w:lsdException w:name="Dark List Accent 2" w:semiHidden="0" w:uiPriority="70" w:unhideWhenUsed="0"/>
+    <w:lsdException w:name="Colorful Shading Accent 2" w:semiHidden="0" w:uiPriority="71" w:unhideWhenUsed="0"/>
+    <w:lsdException w:name="Colorful List Accent 2" w:semiHidden="0" w:uiPriority="72" w:unhideWhenUsed="0"/>
+    <w:lsdException w:name="Colorful Grid Accent 2" w:semiHidden="0" w:uiPriority="73" w:unhideWhenUsed="0"/>
+    <w:lsdException w:name="Light Shading Accent 3" w:semiHidden="0" w:uiPriority="60" w:unhideWhenUsed="0"/>
+    <w:lsdException w:name="Light List Accent 3" w:semiHidden="0" w:uiPriority="61" w:unhideWhenUsed="0"/>
+    <w:lsdException w:name="Light Grid Accent 3" w:semiHidden="0" w:uiPriority="62" w:unhideWhenUsed="0"/>
+    <w:lsdException w:name="Medium Shading 1 Accent 3" w:semiHidden="0" w:uiPriority="63" w:unhideWhenUsed="0"/>
+    <w:lsdException w:name="Medium Shading 2 Accent 3" w:semiHidden="0" w:uiPriority="64" w:unhideWhenUsed="0"/>
+    <w:lsdException w:name="Medium List 1 Accent 3" w:semiHidden="0" w:uiPriority="65" w:unhideWhenUsed="0"/>
+    <w:lsdException w:name="Medium List 2 Accent 3" w:semiHidden="0" w:uiPriority="66" w:unhideWhenUsed="0"/>
+    <w:lsdException w:name="Medium Grid 1 Accent 3" w:semiHidden="0" w:uiPriority="67" w:unhideWhenUsed="0"/>
+    <w:lsdException w:name="Medium Grid 2 Accent 3" w:semiHidden="0" w:uiPriority="68" w:unhideWhenUsed="0"/>
+    <w:lsdException w:name="Medium Grid 3 Accent 3" w:semiHidden="0" w:uiPriority="69" w:unhideWhenUsed="0"/>
+    <w:lsdException w:name="Dark List Accent 3" w:semiHidden="0" w:uiPriority="70" w:unhideWhenUsed="0"/>
+    <w:lsdException w:name="Colorful Shading Accent 3" w:semiHidden="0" w:uiPriority="71" w:unhideWhenUsed="0"/>
+    <w:lsdException w:name="Colorful List Accent 3" w:semiHidden="0" w:uiPriority="72" w:unhideWhenUsed="0"/>
+    <w:lsdException w:name="Colorful Grid Accent 3" w:semiHidden="0" w:uiPriority="73" w:unhideWhenUsed="0"/>
+    <w:lsdException w:name="Light Shading Accent 4" w:semiHidden="0" w:uiPriority="60" w:unhideWhenUsed="0"/>
+    <w:lsdException w:name="Light List Accent 4" w:semiHidden="0" w:uiPriority="61" w:unhideWhenUsed="0"/>
+    <w:lsdException w:name="Light Grid Accent 4" w:semiHidden="0" w:uiPriority="62" w:unhideWhenUsed="0"/>
+    <w:lsdException w:name="Medium Shading 1 Accent 4" w:semiHidden="0" w:uiPriority="63" w:unhideWhenUsed="0"/>
+    <w:lsdException w:name="Medium Shading 2 Accent 4" w:semiHidden="0" w:uiPriority="64" w:unhideWhenUsed="0"/>
+    <w:lsdException w:name="Medium List 1 Accent 4" w:semiHidden="0" w:uiPriority="65" w:unhideWhenUsed="0"/>
+    <w:lsdException w:name="Medium List 2 Accent 4" w:semiHidden="0" w:uiPriority="66" w:unhideWhenUsed="0"/>
+    <w:lsdException w:name="Medium Grid 1 Accent 4" w:semiHidden="0" w:uiPriority="67" w:unhideWhenUsed="0"/>
+    <w:lsdException w:name="Medium Grid 2 Accent 4" w:semiHidden="0" w:uiPriority="68" w:unhideWhenUsed="0"/>
+    <w:lsdException w:name="Medium Grid 3 Accent 4" w:semiHidden="0" w:uiPriority="69" w:unhideWhenUsed="0"/>
+    <w:lsdException w:name="Dark List Accent 4" w:semiHidden="0" w:uiPriority="70" w:unhideWhenUsed="0"/>
+    <w:lsdException w:name="Colorful Shading Accent 4" w:semiHidden="0" w:uiPriority="71" w:unhideWhenUsed="0"/>
+    <w:lsdException w:name="Colorful List Accent 4" w:semiHidden="0" w:uiPriority="72" w:unhideWhenUsed="0"/>
+    <w:lsdException w:name="Colorful Grid Accent 4" w:semiHidden="0" w:uiPriority="73" w:unhideWhenUsed="0"/>
+    <w:lsdException w:name="Light Shading Accent 5" w:semiHidden="0" w:uiPriority="60" w:unhideWhenUsed="0"/>
+    <w:lsdException w:name="Light List Accent 5" w:semiHidden="0" w:uiPriority="61" w:unhideWhenUsed="0"/>
+    <w:lsdException w:name="Light Grid Accent 5" w:semiHidden="0" w:uiPriority="62" w:unhideWhenUsed="0"/>
+    <w:lsdException w:name="Medium Shading 1 Accent 5" w:semiHidden="0" w:uiPriority="63" w:unhideWhenUsed="0"/>
+    <w:lsdException w:name="Medium Shading 2 Accent 5" w:semiHidden="0" w:uiPriority="64" w:unhideWhenUsed="0"/>
+    <w:lsdException w:name="Medium List 1 Accent 5" w:semiHidden="0" w:uiPriority="65" w:unhideWhenUsed="0"/>
+    <w:lsdException w:name="Medium List 2 Accent 5" w:semiHidden="0" w:uiPriority="66" w:unhideWhenUsed="0"/>
+    <w:lsdException w:name="Medium Grid 1 Accent 5" w:semiHidden="0" w:uiPriority="67" w:unhideWhenUsed="0"/>
+    <w:lsdException w:name="Medium Grid 2 Accent 5" w:semiHidden="0" w:uiPriority="68" w:unhideWhenUsed="0"/>
+    <w:lsdException w:name="Medium Grid 3 Accent 5" w:semiHidden="0" w:uiPriority="69" w:unhideWhenUsed="0"/>
+    <w:lsdException w:name="Dark List Accent 5" w:semiHidden="0" w:uiPriority="70" w:unhideWhenUsed="0"/>
+    <w:lsdException w:name="Colorful Shading Accent 5" w:semiHidden="0" w:uiPriority="71" w:unhideWhenUsed="0"/>
+    <w:lsdException w:name="Colorful List Accent 5" w:semiHidden="0" w:uiPriority="72" w:unhideWhenUsed="0"/>
+    <w:lsdException w:name="Colorful Grid Accent 5" w:semiHidden="0" w:uiPriority="73" w:unhideWhenUsed="0"/>
+    <w:lsdException w:name="Light Shading Accent 6" w:semiHidden="0" w:uiPriority="60" w:unhideWhenUsed="0"/>
+    <w:lsdException w:name="Light List Accent 6" w:semiHidden="0" w:uiPriority="61" w:unhideWhenUsed="0"/>
+    <w:lsdException w:name="Light Grid Accent 6" w:semiHidden="0" w:uiPriority="62" w:unhideWhenUsed="0"/>
+    <w:lsdException w:name="Medium Shading 1 Accent 6" w:semiHidden="0" w:uiPriority="63" w:unhideWhenUsed="0"/>
+    <w:lsdException w:name="Medium Shading 2 Accent 6" w:semiHidden="0" w:uiPriority="64" w:unhideWhenUsed="0"/>
+    <w:lsdException w:name="Medium List 1 Accent 6" w:semiHidden="0" w:uiPriority="65" w:unhideWhenUsed="0"/>
+    <w:lsdException w:name="Medium List 2 Accent 6" w:semiHidden="0" w:uiPriority="66" w:unhideWhenUsed="0"/>
+    <w:lsdException w:name="Medium Grid 1 Accent 6" w:semiHidden="0" w:uiPriority="67" w:unhideWhenUsed="0"/>
+    <w:lsdException w:name="Medium Grid 2 Accent 6" w:semiHidden="0" w:uiPriority="68" w:unhideWhenUsed="0"/>
+    <w:lsdException w:name="Medium Grid 3 Accent 6" w:semiHidden="0" w:uiPriority="69" w:unhideWhenUsed="0"/>
+    <w:lsdException w:name="Dark List Accent 6" w:semiHidden="0" w:uiPriority="70" w:unhideWhenUsed="0"/>
+    <w:lsdException w:name="Colorful Shading Accent 6" w:semiHidden="0" w:uiPriority="71" w:unhideWhenUsed="0"/>
+    <w:lsdException w:name="Colorful List Accent 6" w:semiHidden="0" w:uiPriority="72" w:unhideWhenUsed="0"/>
+    <w:lsdException w:name="Colorful Grid Accent 6" w:semiHidden="0" w:uiPriority="73" w:unhideWhenUsed="0"/>
+    <w:lsdException w:name="Subtle Emphasis" w:semiHidden="0" w:uiPriority="19" w:unhideWhenUsed="0" w:qFormat="1"/>
+    <w:lsdException w:name="Intense Emphasis" w:semiHidden="0" w:uiPriority="21" w:unhideWhenUsed="0" w:qFormat="1"/>
+    <w:lsdException w:name="Subtle Reference" w:semiHidden="0" w:uiPriority="31" w:unhideWhenUsed="0" w:qFormat="1"/>
+    <w:lsdException w:name="Intense Reference" w:semiHidden="0" w:uiPriority="32" w:unhideWhenUsed="0" w:qFormat="1"/>
+    <w:lsdException w:name="Book Title" w:semiHidden="0" w:uiPriority="33" w:unhideWhenUsed="0" w:qFormat="1"/>
+    <w:lsdException w:name="Bibliography" w:uiPriority="37"/>
+    <w:lsdException w:name="TOC Heading" w:uiPriority="39" w:qFormat="1"/>
   </w:latentStyles>
   <w:style w:type="paragraph" w:default="1" w:styleId="Normal">
     <w:name w:val="Normal"/>
@@ -4192,7 +5071,7 @@
   <a:extraClrSchemeLst/>
   <a:extLst>
     <a:ext uri="{05A4C25C-085E-4340-85A3-A5531E510DB2}">
-      <thm15:themeFamily xmlns:thm15="http://schemas.microsoft.com/office/thememl/2012/main" name="Office Theme" id="{62F939B6-93AF-4DB8-9C6B-D6C7DFDC589F}" vid="{4A3C46E8-61CC-4603-A589-7422A47A8E4A}"/>
+      <thm15:themeFamily xmlns:thm15="http://schemas.microsoft.com/office/thememl/2012/main" xmlns="" name="Office Theme" id="{62F939B6-93AF-4DB8-9C6B-D6C7DFDC589F}" vid="{4A3C46E8-61CC-4603-A589-7422A47A8E4A}"/>
     </a:ext>
   </a:extLst>
 </a:theme>

</xml_diff>

<commit_message>
ispravka dokumentacije za unos zidova
</commit_message>
<xml_diff>
--- a/IZVESTAJ PRVA FAZA FVZTeam.docx
+++ b/IZVESTAJ PRVA FAZA FVZTeam.docx
@@ -237,6 +237,15 @@
           <w:lang w:val="sr-Latn-RS"/>
         </w:rPr>
         <w:t>Željko Miloradović</w:t>
+      </w:r>
+      <w:r>
+        <w:rPr>
+          <w:rFonts w:ascii="Times New Roman" w:hAnsi="Times New Roman" w:cs="Times New Roman"/>
+          <w:sz w:val="32"/>
+          <w:szCs w:val="24"/>
+          <w:lang w:val="sr-Latn-RS"/>
+        </w:rPr>
+        <w:t xml:space="preserve"> - 17254</w:t>
       </w:r>
     </w:p>
     <w:p>
@@ -1712,6 +1721,14 @@
         </w:rPr>
         <w:t>Zatim se pozivaju funkcije za brisanje potega izmedju svih cvorova</w:t>
       </w:r>
+      <w:r>
+        <w:rPr>
+          <w:lang w:val="sr-Latn-RS"/>
+        </w:rPr>
+        <w:t>. Pre svega na pocetku se proverava da ne dolazi do ukrstanja horizontalnih i vertikalnih zidova.</w:t>
+      </w:r>
+      <w:bookmarkStart w:id="0" w:name="_GoBack"/>
+      <w:bookmarkEnd w:id="0"/>
     </w:p>
     <w:p>
       <w:pPr>
@@ -1736,8 +1753,6 @@
           <w:lang w:val="sr-Latn-RS"/>
         </w:rPr>
       </w:pPr>
-      <w:bookmarkStart w:id="0" w:name="_GoBack"/>
-      <w:bookmarkEnd w:id="0"/>
     </w:p>
     <w:p>
       <w:pPr>
@@ -1806,7 +1821,6 @@
           <w:u w:val="single"/>
           <w:lang w:val="sr-Latn-RS"/>
         </w:rPr>
-        <w:lastRenderedPageBreak/>
         <w:t>pomocnoBrisanje</w:t>
       </w:r>
     </w:p>
@@ -2246,6 +2260,7 @@
         <w:rPr>
           <w:lang w:val="sr-Latn-RS"/>
         </w:rPr>
+        <w:lastRenderedPageBreak/>
         <w:t>podatak o tome koji igrač je na potezu</w:t>
       </w:r>
     </w:p>
@@ -2264,7 +2279,6 @@
         <w:rPr>
           <w:lang w:val="sr-Latn-RS"/>
         </w:rPr>
-        <w:lastRenderedPageBreak/>
         <w:t>polja pobede igrača</w:t>
       </w:r>
     </w:p>
@@ -2692,7 +2706,7 @@
                                 <w:sz w:val="24"/>
                                 <w:szCs w:val="24"/>
                               </w:rPr>
-                              <w:t>6</w:t>
+                              <w:t>4</w:t>
                             </w:r>
                             <w:r>
                               <w:rPr>
@@ -2792,7 +2806,7 @@
                           <w:sz w:val="24"/>
                           <w:szCs w:val="24"/>
                         </w:rPr>
-                        <w:t>6</w:t>
+                        <w:t>4</w:t>
                       </w:r>
                       <w:r>
                         <w:rPr>
@@ -5071,7 +5085,7 @@
   <a:extraClrSchemeLst/>
   <a:extLst>
     <a:ext uri="{05A4C25C-085E-4340-85A3-A5531E510DB2}">
-      <thm15:themeFamily xmlns:thm15="http://schemas.microsoft.com/office/thememl/2012/main" xmlns="" name="Office Theme" id="{62F939B6-93AF-4DB8-9C6B-D6C7DFDC589F}" vid="{4A3C46E8-61CC-4603-A589-7422A47A8E4A}"/>
+      <thm15:themeFamily xmlns="" xmlns:thm15="http://schemas.microsoft.com/office/thememl/2012/main" name="Office Theme" id="{62F939B6-93AF-4DB8-9C6B-D6C7DFDC589F}" vid="{4A3C46E8-61CC-4603-A589-7422A47A8E4A}"/>
     </a:ext>
   </a:extLst>
 </a:theme>

</xml_diff>